<commit_message>
INJIMOB-3001 Add QA report for inji wallet 0.14.1
Signed-off-by: NitinHegde <nitin.k@cyberpwn.com>
</commit_message>
<xml_diff>
--- a/inji/0.14.1/Inji_0.14.1_Functional_Test_Report.docx
+++ b/inji/0.14.1/Inji_0.14.1_Functional_Test_Report.docx
@@ -297,7 +297,7 @@
           <w:r>
             <w:fldChar w:fldCharType="separate"/>
           </w:r>
-          <w:hyperlink w:anchor="_Toc191458013" w:history="1">
+          <w:hyperlink w:anchor="_Toc191465572" w:history="1">
             <w:r>
               <w:rPr>
                 <w:rStyle w:val="Hyperlink"/>
@@ -324,7 +324,7 @@
                 <w:noProof/>
                 <w:webHidden/>
               </w:rPr>
-              <w:instrText xml:space="preserve"> PAGEREF _Toc191458013 \h </w:instrText>
+              <w:instrText xml:space="preserve"> PAGEREF _Toc191465572 \h </w:instrText>
             </w:r>
             <w:r>
               <w:rPr>
@@ -371,7 +371,7 @@
               <w14:ligatures w14:val="standardContextual"/>
             </w:rPr>
           </w:pPr>
-          <w:hyperlink w:anchor="_Toc191458014" w:history="1">
+          <w:hyperlink w:anchor="_Toc191465573" w:history="1">
             <w:r>
               <w:rPr>
                 <w:rStyle w:val="Hyperlink"/>
@@ -398,7 +398,7 @@
                 <w:noProof/>
                 <w:webHidden/>
               </w:rPr>
-              <w:instrText xml:space="preserve"> PAGEREF _Toc191458014 \h </w:instrText>
+              <w:instrText xml:space="preserve"> PAGEREF _Toc191465573 \h </w:instrText>
             </w:r>
             <w:r>
               <w:rPr>
@@ -445,7 +445,7 @@
               <w14:ligatures w14:val="standardContextual"/>
             </w:rPr>
           </w:pPr>
-          <w:hyperlink w:anchor="_Toc191458015" w:history="1">
+          <w:hyperlink w:anchor="_Toc191465574" w:history="1">
             <w:r>
               <w:rPr>
                 <w:rStyle w:val="Hyperlink"/>
@@ -472,7 +472,7 @@
                 <w:noProof/>
                 <w:webHidden/>
               </w:rPr>
-              <w:instrText xml:space="preserve"> PAGEREF _Toc191458015 \h </w:instrText>
+              <w:instrText xml:space="preserve"> PAGEREF _Toc191465574 \h </w:instrText>
             </w:r>
             <w:r>
               <w:rPr>
@@ -519,7 +519,7 @@
               <w14:ligatures w14:val="standardContextual"/>
             </w:rPr>
           </w:pPr>
-          <w:hyperlink w:anchor="_Toc191458016" w:history="1">
+          <w:hyperlink w:anchor="_Toc191465575" w:history="1">
             <w:r>
               <w:rPr>
                 <w:rStyle w:val="Hyperlink"/>
@@ -546,7 +546,7 @@
                 <w:noProof/>
                 <w:webHidden/>
               </w:rPr>
-              <w:instrText xml:space="preserve"> PAGEREF _Toc191458016 \h </w:instrText>
+              <w:instrText xml:space="preserve"> PAGEREF _Toc191465575 \h </w:instrText>
             </w:r>
             <w:r>
               <w:rPr>
@@ -593,7 +593,7 @@
               <w14:ligatures w14:val="standardContextual"/>
             </w:rPr>
           </w:pPr>
-          <w:hyperlink w:anchor="_Toc191458017" w:history="1">
+          <w:hyperlink w:anchor="_Toc191465576" w:history="1">
             <w:r>
               <w:rPr>
                 <w:rStyle w:val="Hyperlink"/>
@@ -620,7 +620,7 @@
                 <w:noProof/>
                 <w:webHidden/>
               </w:rPr>
-              <w:instrText xml:space="preserve"> PAGEREF _Toc191458017 \h </w:instrText>
+              <w:instrText xml:space="preserve"> PAGEREF _Toc191465576 \h </w:instrText>
             </w:r>
             <w:r>
               <w:rPr>
@@ -684,7 +684,7 @@
       <w:pPr>
         <w:pStyle w:val="Heading1"/>
       </w:pPr>
-      <w:bookmarkStart w:id="3" w:name="_Toc191458013"/>
+      <w:bookmarkStart w:id="3" w:name="_Toc191465572"/>
       <w:r>
         <w:lastRenderedPageBreak/>
         <w:t>Testing Scope</w:t>
@@ -1137,7 +1137,7 @@
       <w:pPr>
         <w:pStyle w:val="Heading1"/>
       </w:pPr>
-      <w:bookmarkStart w:id="4" w:name="_Toc191458014"/>
+      <w:bookmarkStart w:id="4" w:name="_Toc191465573"/>
       <w:r>
         <w:t>Test Approach</w:t>
       </w:r>
@@ -1438,7 +1438,7 @@
       <w:pPr>
         <w:pStyle w:val="Heading2"/>
       </w:pPr>
-      <w:bookmarkStart w:id="6" w:name="_Toc191458015"/>
+      <w:bookmarkStart w:id="6" w:name="_Toc191465574"/>
       <w:r>
         <w:t>UI Automation results</w:t>
       </w:r>
@@ -2859,74 +2859,12 @@
       </w:r>
     </w:p>
     <w:p/>
-    <w:p/>
     <w:p>
       <w:pPr>
-        <w:jc w:val="both"/>
-        <w:rPr>
-          <w:sz w:val="24"/>
-          <w:szCs w:val="24"/>
-        </w:rPr>
-      </w:pPr>
-      <w:r>
-        <w:rPr>
-          <w:sz w:val="24"/>
-          <w:szCs w:val="24"/>
-        </w:rPr>
-        <w:t xml:space="preserve">Functional and </w:t>
-      </w:r>
-      <w:r>
-        <w:rPr>
-          <w:color w:val="1D1C1D"/>
-          <w:sz w:val="23"/>
-          <w:szCs w:val="23"/>
-          <w:shd w:val="clear" w:color="auto" w:fill="F8F8F8"/>
-        </w:rPr>
-        <w:t>test rig code base branch which is used for the above metrics is:</w:t>
-      </w:r>
-    </w:p>
-    <w:p>
-      <w:r>
-        <w:t xml:space="preserve">Hash Tag: </w:t>
-      </w:r>
-    </w:p>
-    <w:p/>
-    <w:p>
-      <w:r>
-        <w:t>     </w:t>
-      </w:r>
-    </w:p>
-    <w:p>
-      <w:r>
-        <w:rPr>
-          <w:color w:val="1D1C1D"/>
-          <w:sz w:val="23"/>
-          <w:szCs w:val="23"/>
-        </w:rPr>
-        <w:t xml:space="preserve">SHA: </w:t>
-      </w:r>
-      <w:r>
-        <w:t>sha256:</w:t>
-      </w:r>
-      <w:r>
-        <w:rPr>
-          <w:color w:val="D1D2D3"/>
-          <w:sz w:val="23"/>
-          <w:szCs w:val="23"/>
-          <w:shd w:val="clear" w:color="auto" w:fill="222529"/>
-        </w:rPr>
-        <w:t xml:space="preserve"> </w:t>
-      </w:r>
-      <w:r>
-        <w:t>58e77d26fc1b98884c11638bba70c128d27994e3</w:t>
-      </w:r>
-    </w:p>
-    <w:p>
-      <w:pPr>
         <w:pStyle w:val="Heading2"/>
       </w:pPr>
       <w:bookmarkStart w:id="7" w:name="_Toc176945803"/>
-      <w:bookmarkStart w:id="8" w:name="_Toc191458016"/>
+      <w:bookmarkStart w:id="8" w:name="_Toc191465575"/>
       <w:r>
         <w:t>Device and Component Details:</w:t>
       </w:r>
@@ -3242,6 +3180,257 @@
                 <w:color w:val="000000"/>
                 <w:lang w:val="en-IN"/>
               </w:rPr>
+              <w:t>mosipid</w:t>
+            </w:r>
+            <w:proofErr w:type="spellEnd"/>
+            <w:r>
+              <w:rPr>
+                <w:rFonts w:ascii="Calibri" w:eastAsia="Times New Roman" w:hAnsi="Calibri" w:cs="Calibri"/>
+                <w:color w:val="000000"/>
+                <w:lang w:val="en-IN"/>
+              </w:rPr>
+              <w:t>/admin-service:1.2.0.1-B1</w:t>
+            </w:r>
+          </w:p>
+        </w:tc>
+      </w:tr>
+      <w:tr>
+        <w:trPr>
+          <w:trHeight w:val="300"/>
+        </w:trPr>
+        <w:tc>
+          <w:tcPr>
+            <w:tcW w:w="7787" w:type="dxa"/>
+            <w:tcBorders>
+              <w:top w:val="single" w:sz="8" w:space="0" w:color="CCCCCC"/>
+              <w:left w:val="single" w:sz="8" w:space="0" w:color="000000"/>
+              <w:bottom w:val="single" w:sz="8" w:space="0" w:color="000000"/>
+              <w:right w:val="single" w:sz="8" w:space="0" w:color="000000"/>
+            </w:tcBorders>
+            <w:shd w:val="clear" w:color="auto" w:fill="auto"/>
+            <w:vAlign w:val="bottom"/>
+            <w:hideMark/>
+          </w:tcPr>
+          <w:p>
+            <w:pPr>
+              <w:spacing w:line="240" w:lineRule="auto"/>
+              <w:rPr>
+                <w:rFonts w:ascii="Calibri" w:eastAsia="Times New Roman" w:hAnsi="Calibri" w:cs="Calibri"/>
+                <w:color w:val="000000"/>
+                <w:lang w:val="en-IN"/>
+              </w:rPr>
+            </w:pPr>
+            <w:proofErr w:type="spellStart"/>
+            <w:r>
+              <w:rPr>
+                <w:rFonts w:ascii="Calibri" w:eastAsia="Times New Roman" w:hAnsi="Calibri" w:cs="Calibri"/>
+                <w:color w:val="000000"/>
+                <w:lang w:val="en-IN"/>
+              </w:rPr>
+              <w:t>mosipid</w:t>
+            </w:r>
+            <w:proofErr w:type="spellEnd"/>
+            <w:r>
+              <w:rPr>
+                <w:rFonts w:ascii="Calibri" w:eastAsia="Times New Roman" w:hAnsi="Calibri" w:cs="Calibri"/>
+                <w:color w:val="000000"/>
+                <w:lang w:val="en-IN"/>
+              </w:rPr>
+              <w:t>/admin-ui:1.2.0.1-B1</w:t>
+            </w:r>
+          </w:p>
+        </w:tc>
+      </w:tr>
+      <w:tr>
+        <w:trPr>
+          <w:trHeight w:val="300"/>
+        </w:trPr>
+        <w:tc>
+          <w:tcPr>
+            <w:tcW w:w="7787" w:type="dxa"/>
+            <w:tcBorders>
+              <w:top w:val="single" w:sz="8" w:space="0" w:color="CCCCCC"/>
+              <w:left w:val="single" w:sz="8" w:space="0" w:color="000000"/>
+              <w:bottom w:val="single" w:sz="8" w:space="0" w:color="000000"/>
+              <w:right w:val="single" w:sz="8" w:space="0" w:color="000000"/>
+            </w:tcBorders>
+            <w:shd w:val="clear" w:color="auto" w:fill="auto"/>
+            <w:vAlign w:val="bottom"/>
+            <w:hideMark/>
+          </w:tcPr>
+          <w:p>
+            <w:pPr>
+              <w:spacing w:line="240" w:lineRule="auto"/>
+              <w:rPr>
+                <w:rFonts w:ascii="Calibri" w:eastAsia="Times New Roman" w:hAnsi="Calibri" w:cs="Calibri"/>
+                <w:color w:val="000000"/>
+                <w:lang w:val="en-IN"/>
+              </w:rPr>
+            </w:pPr>
+            <w:proofErr w:type="spellStart"/>
+            <w:r>
+              <w:rPr>
+                <w:rFonts w:ascii="Calibri" w:eastAsia="Times New Roman" w:hAnsi="Calibri" w:cs="Calibri"/>
+                <w:color w:val="000000"/>
+                <w:lang w:val="en-IN"/>
+              </w:rPr>
+              <w:t>mosipid</w:t>
+            </w:r>
+            <w:proofErr w:type="spellEnd"/>
+            <w:r>
+              <w:rPr>
+                <w:rFonts w:ascii="Calibri" w:eastAsia="Times New Roman" w:hAnsi="Calibri" w:cs="Calibri"/>
+                <w:color w:val="000000"/>
+                <w:lang w:val="en-IN"/>
+              </w:rPr>
+              <w:t>/artifactory-server:1.4.</w:t>
+            </w:r>
+            <w:r>
+              <w:rPr>
+                <w:rFonts w:ascii="Calibri" w:eastAsia="Times New Roman" w:hAnsi="Calibri" w:cs="Calibri"/>
+                <w:color w:val="000000"/>
+                <w:lang w:val="en-IN"/>
+              </w:rPr>
+              <w:t>1</w:t>
+            </w:r>
+            <w:r>
+              <w:rPr>
+                <w:rFonts w:ascii="Calibri" w:eastAsia="Times New Roman" w:hAnsi="Calibri" w:cs="Calibri"/>
+                <w:color w:val="000000"/>
+                <w:lang w:val="en-IN"/>
+              </w:rPr>
+              <w:t>-ES</w:t>
+            </w:r>
+          </w:p>
+        </w:tc>
+      </w:tr>
+      <w:tr>
+        <w:trPr>
+          <w:trHeight w:val="300"/>
+        </w:trPr>
+        <w:tc>
+          <w:tcPr>
+            <w:tcW w:w="7787" w:type="dxa"/>
+            <w:tcBorders>
+              <w:top w:val="single" w:sz="8" w:space="0" w:color="CCCCCC"/>
+              <w:left w:val="single" w:sz="8" w:space="0" w:color="000000"/>
+              <w:bottom w:val="single" w:sz="8" w:space="0" w:color="000000"/>
+              <w:right w:val="single" w:sz="8" w:space="0" w:color="000000"/>
+            </w:tcBorders>
+            <w:shd w:val="clear" w:color="auto" w:fill="auto"/>
+            <w:vAlign w:val="bottom"/>
+            <w:hideMark/>
+          </w:tcPr>
+          <w:p>
+            <w:pPr>
+              <w:spacing w:line="240" w:lineRule="auto"/>
+              <w:rPr>
+                <w:rFonts w:ascii="Calibri" w:eastAsia="Times New Roman" w:hAnsi="Calibri" w:cs="Calibri"/>
+                <w:color w:val="000000"/>
+                <w:lang w:val="en-IN"/>
+              </w:rPr>
+            </w:pPr>
+            <w:proofErr w:type="spellStart"/>
+            <w:r>
+              <w:rPr>
+                <w:rFonts w:ascii="Calibri" w:eastAsia="Times New Roman" w:hAnsi="Calibri" w:cs="Calibri"/>
+                <w:color w:val="000000"/>
+                <w:lang w:val="en-IN"/>
+              </w:rPr>
+              <w:t>mosipid</w:t>
+            </w:r>
+            <w:proofErr w:type="spellEnd"/>
+            <w:r>
+              <w:rPr>
+                <w:rFonts w:ascii="Calibri" w:eastAsia="Times New Roman" w:hAnsi="Calibri" w:cs="Calibri"/>
+                <w:color w:val="000000"/>
+                <w:lang w:val="en-IN"/>
+              </w:rPr>
+              <w:t>/authentication-internal-service:1.2.0.1</w:t>
+            </w:r>
+          </w:p>
+        </w:tc>
+      </w:tr>
+      <w:tr>
+        <w:trPr>
+          <w:trHeight w:val="300"/>
+        </w:trPr>
+        <w:tc>
+          <w:tcPr>
+            <w:tcW w:w="7787" w:type="dxa"/>
+            <w:tcBorders>
+              <w:top w:val="single" w:sz="8" w:space="0" w:color="CCCCCC"/>
+              <w:left w:val="single" w:sz="8" w:space="0" w:color="000000"/>
+              <w:bottom w:val="single" w:sz="8" w:space="0" w:color="000000"/>
+              <w:right w:val="single" w:sz="8" w:space="0" w:color="000000"/>
+            </w:tcBorders>
+            <w:shd w:val="clear" w:color="auto" w:fill="auto"/>
+            <w:vAlign w:val="bottom"/>
+            <w:hideMark/>
+          </w:tcPr>
+          <w:p>
+            <w:pPr>
+              <w:spacing w:line="240" w:lineRule="auto"/>
+              <w:rPr>
+                <w:rFonts w:ascii="Calibri" w:eastAsia="Times New Roman" w:hAnsi="Calibri" w:cs="Calibri"/>
+                <w:color w:val="000000"/>
+                <w:lang w:val="en-IN"/>
+              </w:rPr>
+            </w:pPr>
+            <w:proofErr w:type="spellStart"/>
+            <w:r>
+              <w:rPr>
+                <w:rFonts w:ascii="Calibri" w:eastAsia="Times New Roman" w:hAnsi="Calibri" w:cs="Calibri"/>
+                <w:color w:val="000000"/>
+                <w:lang w:val="en-IN"/>
+              </w:rPr>
+              <w:t>mosipid</w:t>
+            </w:r>
+            <w:proofErr w:type="spellEnd"/>
+            <w:r>
+              <w:rPr>
+                <w:rFonts w:ascii="Calibri" w:eastAsia="Times New Roman" w:hAnsi="Calibri" w:cs="Calibri"/>
+                <w:color w:val="000000"/>
+                <w:lang w:val="en-IN"/>
+              </w:rPr>
+              <w:t>/authentication-otp-service:1.2.0.1</w:t>
+            </w:r>
+          </w:p>
+        </w:tc>
+      </w:tr>
+      <w:tr>
+        <w:trPr>
+          <w:trHeight w:val="300"/>
+        </w:trPr>
+        <w:tc>
+          <w:tcPr>
+            <w:tcW w:w="7787" w:type="dxa"/>
+            <w:tcBorders>
+              <w:top w:val="single" w:sz="8" w:space="0" w:color="CCCCCC"/>
+              <w:left w:val="single" w:sz="8" w:space="0" w:color="000000"/>
+              <w:bottom w:val="single" w:sz="8" w:space="0" w:color="000000"/>
+              <w:right w:val="single" w:sz="8" w:space="0" w:color="000000"/>
+            </w:tcBorders>
+            <w:shd w:val="clear" w:color="auto" w:fill="auto"/>
+            <w:vAlign w:val="bottom"/>
+            <w:hideMark/>
+          </w:tcPr>
+          <w:p>
+            <w:pPr>
+              <w:spacing w:line="240" w:lineRule="auto"/>
+              <w:rPr>
+                <w:rFonts w:ascii="Calibri" w:eastAsia="Times New Roman" w:hAnsi="Calibri" w:cs="Calibri"/>
+                <w:color w:val="000000"/>
+                <w:lang w:val="en-IN"/>
+              </w:rPr>
+            </w:pPr>
+            <w:proofErr w:type="spellStart"/>
+            <w:r>
+              <w:rPr>
+                <w:rFonts w:ascii="Calibri" w:eastAsia="Times New Roman" w:hAnsi="Calibri" w:cs="Calibri"/>
+                <w:color w:val="000000"/>
+                <w:lang w:val="en-IN"/>
+              </w:rPr>
               <w:lastRenderedPageBreak/>
               <w:t>mosipid</w:t>
             </w:r>
@@ -3252,7 +3441,7 @@
                 <w:color w:val="000000"/>
                 <w:lang w:val="en-IN"/>
               </w:rPr>
-              <w:t>/admin-service:1.2.0.1-B1</w:t>
+              <w:t>/authentication-service:1.2.0.1</w:t>
             </w:r>
           </w:p>
         </w:tc>
@@ -3299,7 +3488,7 @@
                 <w:color w:val="000000"/>
                 <w:lang w:val="en-IN"/>
               </w:rPr>
-              <w:t>/admin-ui:1.2.0.1-B1</w:t>
+              <w:t>/biosdk-server:1.2.0.1</w:t>
             </w:r>
           </w:p>
         </w:tc>
@@ -3346,7 +3535,1417 @@
                 <w:color w:val="000000"/>
                 <w:lang w:val="en-IN"/>
               </w:rPr>
-              <w:t>/artifactory-server:1.4.</w:t>
+              <w:t>/commons-packet-service:1.2.0.1-B1</w:t>
+            </w:r>
+          </w:p>
+        </w:tc>
+      </w:tr>
+      <w:tr>
+        <w:trPr>
+          <w:trHeight w:val="300"/>
+        </w:trPr>
+        <w:tc>
+          <w:tcPr>
+            <w:tcW w:w="7787" w:type="dxa"/>
+            <w:tcBorders>
+              <w:top w:val="single" w:sz="8" w:space="0" w:color="CCCCCC"/>
+              <w:left w:val="single" w:sz="8" w:space="0" w:color="000000"/>
+              <w:bottom w:val="single" w:sz="8" w:space="0" w:color="000000"/>
+              <w:right w:val="single" w:sz="8" w:space="0" w:color="000000"/>
+            </w:tcBorders>
+            <w:shd w:val="clear" w:color="auto" w:fill="auto"/>
+            <w:vAlign w:val="bottom"/>
+            <w:hideMark/>
+          </w:tcPr>
+          <w:p>
+            <w:pPr>
+              <w:spacing w:line="240" w:lineRule="auto"/>
+              <w:rPr>
+                <w:rFonts w:ascii="Calibri" w:eastAsia="Times New Roman" w:hAnsi="Calibri" w:cs="Calibri"/>
+                <w:color w:val="000000"/>
+                <w:lang w:val="en-IN"/>
+              </w:rPr>
+            </w:pPr>
+            <w:proofErr w:type="spellStart"/>
+            <w:r>
+              <w:rPr>
+                <w:rFonts w:ascii="Calibri" w:eastAsia="Times New Roman" w:hAnsi="Calibri" w:cs="Calibri"/>
+                <w:color w:val="000000"/>
+                <w:lang w:val="en-IN"/>
+              </w:rPr>
+              <w:t>mosipid</w:t>
+            </w:r>
+            <w:proofErr w:type="spellEnd"/>
+            <w:r>
+              <w:rPr>
+                <w:rFonts w:ascii="Calibri" w:eastAsia="Times New Roman" w:hAnsi="Calibri" w:cs="Calibri"/>
+                <w:color w:val="000000"/>
+                <w:lang w:val="en-IN"/>
+              </w:rPr>
+              <w:t>/config-server:1.1.2</w:t>
+            </w:r>
+          </w:p>
+        </w:tc>
+      </w:tr>
+      <w:tr>
+        <w:trPr>
+          <w:trHeight w:val="300"/>
+        </w:trPr>
+        <w:tc>
+          <w:tcPr>
+            <w:tcW w:w="7787" w:type="dxa"/>
+            <w:tcBorders>
+              <w:top w:val="single" w:sz="8" w:space="0" w:color="CCCCCC"/>
+              <w:left w:val="single" w:sz="8" w:space="0" w:color="000000"/>
+              <w:bottom w:val="single" w:sz="8" w:space="0" w:color="000000"/>
+              <w:right w:val="single" w:sz="8" w:space="0" w:color="000000"/>
+            </w:tcBorders>
+            <w:shd w:val="clear" w:color="auto" w:fill="auto"/>
+            <w:vAlign w:val="bottom"/>
+            <w:hideMark/>
+          </w:tcPr>
+          <w:p>
+            <w:pPr>
+              <w:spacing w:line="240" w:lineRule="auto"/>
+              <w:rPr>
+                <w:rFonts w:ascii="Calibri" w:eastAsia="Times New Roman" w:hAnsi="Calibri" w:cs="Calibri"/>
+                <w:color w:val="000000"/>
+                <w:lang w:val="en-IN"/>
+              </w:rPr>
+            </w:pPr>
+            <w:proofErr w:type="spellStart"/>
+            <w:r>
+              <w:rPr>
+                <w:rFonts w:ascii="Calibri" w:eastAsia="Times New Roman" w:hAnsi="Calibri" w:cs="Calibri"/>
+                <w:color w:val="000000"/>
+                <w:lang w:val="en-IN"/>
+              </w:rPr>
+              <w:t>mosipid</w:t>
+            </w:r>
+            <w:proofErr w:type="spellEnd"/>
+            <w:r>
+              <w:rPr>
+                <w:rFonts w:ascii="Calibri" w:eastAsia="Times New Roman" w:hAnsi="Calibri" w:cs="Calibri"/>
+                <w:color w:val="000000"/>
+                <w:lang w:val="en-IN"/>
+              </w:rPr>
+              <w:t>/consolidator-websub-service:1.2.0.1-B1</w:t>
+            </w:r>
+          </w:p>
+        </w:tc>
+      </w:tr>
+      <w:tr>
+        <w:trPr>
+          <w:trHeight w:val="300"/>
+        </w:trPr>
+        <w:tc>
+          <w:tcPr>
+            <w:tcW w:w="7787" w:type="dxa"/>
+            <w:tcBorders>
+              <w:top w:val="single" w:sz="8" w:space="0" w:color="CCCCCC"/>
+              <w:left w:val="single" w:sz="8" w:space="0" w:color="000000"/>
+              <w:bottom w:val="single" w:sz="8" w:space="0" w:color="000000"/>
+              <w:right w:val="single" w:sz="8" w:space="0" w:color="000000"/>
+            </w:tcBorders>
+            <w:shd w:val="clear" w:color="auto" w:fill="auto"/>
+            <w:vAlign w:val="bottom"/>
+            <w:hideMark/>
+          </w:tcPr>
+          <w:p>
+            <w:pPr>
+              <w:spacing w:line="240" w:lineRule="auto"/>
+              <w:rPr>
+                <w:rFonts w:ascii="Calibri" w:eastAsia="Times New Roman" w:hAnsi="Calibri" w:cs="Calibri"/>
+                <w:color w:val="000000"/>
+                <w:lang w:val="en-IN"/>
+              </w:rPr>
+            </w:pPr>
+            <w:proofErr w:type="spellStart"/>
+            <w:r>
+              <w:rPr>
+                <w:rFonts w:ascii="Calibri" w:eastAsia="Times New Roman" w:hAnsi="Calibri" w:cs="Calibri"/>
+                <w:color w:val="000000"/>
+                <w:lang w:val="en-IN"/>
+              </w:rPr>
+              <w:t>mosipid</w:t>
+            </w:r>
+            <w:proofErr w:type="spellEnd"/>
+            <w:r>
+              <w:rPr>
+                <w:rFonts w:ascii="Calibri" w:eastAsia="Times New Roman" w:hAnsi="Calibri" w:cs="Calibri"/>
+                <w:color w:val="000000"/>
+                <w:lang w:val="en-IN"/>
+              </w:rPr>
+              <w:t>/credential-request-generator:1.2.0.1</w:t>
+            </w:r>
+          </w:p>
+        </w:tc>
+      </w:tr>
+      <w:tr>
+        <w:trPr>
+          <w:trHeight w:val="300"/>
+        </w:trPr>
+        <w:tc>
+          <w:tcPr>
+            <w:tcW w:w="7787" w:type="dxa"/>
+            <w:tcBorders>
+              <w:top w:val="single" w:sz="8" w:space="0" w:color="CCCCCC"/>
+              <w:left w:val="single" w:sz="8" w:space="0" w:color="000000"/>
+              <w:bottom w:val="single" w:sz="8" w:space="0" w:color="000000"/>
+              <w:right w:val="single" w:sz="8" w:space="0" w:color="000000"/>
+            </w:tcBorders>
+            <w:shd w:val="clear" w:color="auto" w:fill="auto"/>
+            <w:vAlign w:val="bottom"/>
+            <w:hideMark/>
+          </w:tcPr>
+          <w:p>
+            <w:pPr>
+              <w:spacing w:line="240" w:lineRule="auto"/>
+              <w:rPr>
+                <w:rFonts w:ascii="Calibri" w:eastAsia="Times New Roman" w:hAnsi="Calibri" w:cs="Calibri"/>
+                <w:color w:val="000000"/>
+                <w:lang w:val="en-IN"/>
+              </w:rPr>
+            </w:pPr>
+            <w:proofErr w:type="spellStart"/>
+            <w:r>
+              <w:rPr>
+                <w:rFonts w:ascii="Calibri" w:eastAsia="Times New Roman" w:hAnsi="Calibri" w:cs="Calibri"/>
+                <w:color w:val="000000"/>
+                <w:lang w:val="en-IN"/>
+              </w:rPr>
+              <w:t>mosipid</w:t>
+            </w:r>
+            <w:proofErr w:type="spellEnd"/>
+            <w:r>
+              <w:rPr>
+                <w:rFonts w:ascii="Calibri" w:eastAsia="Times New Roman" w:hAnsi="Calibri" w:cs="Calibri"/>
+                <w:color w:val="000000"/>
+                <w:lang w:val="en-IN"/>
+              </w:rPr>
+              <w:t>/credential-service:1.2.0.1</w:t>
+            </w:r>
+          </w:p>
+        </w:tc>
+      </w:tr>
+      <w:tr>
+        <w:trPr>
+          <w:trHeight w:val="300"/>
+        </w:trPr>
+        <w:tc>
+          <w:tcPr>
+            <w:tcW w:w="7787" w:type="dxa"/>
+            <w:tcBorders>
+              <w:top w:val="single" w:sz="8" w:space="0" w:color="CCCCCC"/>
+              <w:left w:val="single" w:sz="8" w:space="0" w:color="000000"/>
+              <w:bottom w:val="single" w:sz="8" w:space="0" w:color="000000"/>
+              <w:right w:val="single" w:sz="8" w:space="0" w:color="000000"/>
+            </w:tcBorders>
+            <w:shd w:val="clear" w:color="auto" w:fill="auto"/>
+            <w:vAlign w:val="bottom"/>
+            <w:hideMark/>
+          </w:tcPr>
+          <w:p>
+            <w:pPr>
+              <w:spacing w:line="240" w:lineRule="auto"/>
+              <w:rPr>
+                <w:rFonts w:ascii="Calibri" w:eastAsia="Times New Roman" w:hAnsi="Calibri" w:cs="Calibri"/>
+                <w:color w:val="000000"/>
+                <w:lang w:val="en-IN"/>
+              </w:rPr>
+            </w:pPr>
+            <w:proofErr w:type="spellStart"/>
+            <w:r>
+              <w:rPr>
+                <w:rFonts w:ascii="Calibri" w:eastAsia="Times New Roman" w:hAnsi="Calibri" w:cs="Calibri"/>
+                <w:color w:val="000000"/>
+                <w:lang w:val="en-IN"/>
+              </w:rPr>
+              <w:t>mosipid</w:t>
+            </w:r>
+            <w:proofErr w:type="spellEnd"/>
+            <w:r>
+              <w:rPr>
+                <w:rFonts w:ascii="Calibri" w:eastAsia="Times New Roman" w:hAnsi="Calibri" w:cs="Calibri"/>
+                <w:color w:val="000000"/>
+                <w:lang w:val="en-IN"/>
+              </w:rPr>
+              <w:t>/data-share-service:1.2.0.1-B2</w:t>
+            </w:r>
+          </w:p>
+        </w:tc>
+      </w:tr>
+      <w:tr>
+        <w:trPr>
+          <w:trHeight w:val="300"/>
+        </w:trPr>
+        <w:tc>
+          <w:tcPr>
+            <w:tcW w:w="7787" w:type="dxa"/>
+            <w:tcBorders>
+              <w:top w:val="single" w:sz="8" w:space="0" w:color="CCCCCC"/>
+              <w:left w:val="single" w:sz="8" w:space="0" w:color="000000"/>
+              <w:bottom w:val="single" w:sz="8" w:space="0" w:color="000000"/>
+              <w:right w:val="single" w:sz="8" w:space="0" w:color="000000"/>
+            </w:tcBorders>
+            <w:shd w:val="clear" w:color="auto" w:fill="auto"/>
+            <w:vAlign w:val="bottom"/>
+            <w:hideMark/>
+          </w:tcPr>
+          <w:p>
+            <w:pPr>
+              <w:spacing w:line="240" w:lineRule="auto"/>
+              <w:rPr>
+                <w:rFonts w:ascii="Calibri" w:eastAsia="Times New Roman" w:hAnsi="Calibri" w:cs="Calibri"/>
+                <w:color w:val="000000"/>
+                <w:lang w:val="en-IN"/>
+              </w:rPr>
+            </w:pPr>
+            <w:proofErr w:type="spellStart"/>
+            <w:r>
+              <w:rPr>
+                <w:rFonts w:ascii="Calibri" w:eastAsia="Times New Roman" w:hAnsi="Calibri" w:cs="Calibri"/>
+                <w:color w:val="000000"/>
+                <w:lang w:val="en-IN"/>
+              </w:rPr>
+              <w:t>mosipid</w:t>
+            </w:r>
+            <w:proofErr w:type="spellEnd"/>
+            <w:r>
+              <w:rPr>
+                <w:rFonts w:ascii="Calibri" w:eastAsia="Times New Roman" w:hAnsi="Calibri" w:cs="Calibri"/>
+                <w:color w:val="000000"/>
+                <w:lang w:val="en-IN"/>
+              </w:rPr>
+              <w:t>/hotlist-service:1.2.0.1-B1</w:t>
+            </w:r>
+          </w:p>
+        </w:tc>
+      </w:tr>
+      <w:tr>
+        <w:trPr>
+          <w:trHeight w:val="300"/>
+        </w:trPr>
+        <w:tc>
+          <w:tcPr>
+            <w:tcW w:w="7787" w:type="dxa"/>
+            <w:tcBorders>
+              <w:top w:val="single" w:sz="8" w:space="0" w:color="CCCCCC"/>
+              <w:left w:val="single" w:sz="8" w:space="0" w:color="000000"/>
+              <w:bottom w:val="single" w:sz="8" w:space="0" w:color="000000"/>
+              <w:right w:val="single" w:sz="8" w:space="0" w:color="000000"/>
+            </w:tcBorders>
+            <w:shd w:val="clear" w:color="auto" w:fill="auto"/>
+            <w:vAlign w:val="bottom"/>
+            <w:hideMark/>
+          </w:tcPr>
+          <w:p>
+            <w:pPr>
+              <w:spacing w:line="240" w:lineRule="auto"/>
+              <w:rPr>
+                <w:rFonts w:ascii="Calibri" w:eastAsia="Times New Roman" w:hAnsi="Calibri" w:cs="Calibri"/>
+                <w:color w:val="000000"/>
+                <w:lang w:val="en-IN"/>
+              </w:rPr>
+            </w:pPr>
+            <w:proofErr w:type="spellStart"/>
+            <w:r>
+              <w:rPr>
+                <w:rFonts w:ascii="Calibri" w:eastAsia="Times New Roman" w:hAnsi="Calibri" w:cs="Calibri"/>
+                <w:color w:val="000000"/>
+                <w:lang w:val="en-IN"/>
+              </w:rPr>
+              <w:t>mosipid</w:t>
+            </w:r>
+            <w:proofErr w:type="spellEnd"/>
+            <w:r>
+              <w:rPr>
+                <w:rFonts w:ascii="Calibri" w:eastAsia="Times New Roman" w:hAnsi="Calibri" w:cs="Calibri"/>
+                <w:color w:val="000000"/>
+                <w:lang w:val="en-IN"/>
+              </w:rPr>
+              <w:t>/id-repository-identity-service:1.2.0.1</w:t>
+            </w:r>
+          </w:p>
+        </w:tc>
+      </w:tr>
+      <w:tr>
+        <w:trPr>
+          <w:trHeight w:val="300"/>
+        </w:trPr>
+        <w:tc>
+          <w:tcPr>
+            <w:tcW w:w="7787" w:type="dxa"/>
+            <w:tcBorders>
+              <w:top w:val="single" w:sz="8" w:space="0" w:color="CCCCCC"/>
+              <w:left w:val="single" w:sz="8" w:space="0" w:color="000000"/>
+              <w:bottom w:val="single" w:sz="8" w:space="0" w:color="000000"/>
+              <w:right w:val="single" w:sz="8" w:space="0" w:color="000000"/>
+            </w:tcBorders>
+            <w:shd w:val="clear" w:color="auto" w:fill="auto"/>
+            <w:vAlign w:val="bottom"/>
+            <w:hideMark/>
+          </w:tcPr>
+          <w:p>
+            <w:pPr>
+              <w:spacing w:line="240" w:lineRule="auto"/>
+              <w:rPr>
+                <w:rFonts w:ascii="Calibri" w:eastAsia="Times New Roman" w:hAnsi="Calibri" w:cs="Calibri"/>
+                <w:color w:val="000000"/>
+                <w:lang w:val="en-IN"/>
+              </w:rPr>
+            </w:pPr>
+            <w:proofErr w:type="spellStart"/>
+            <w:r>
+              <w:rPr>
+                <w:rFonts w:ascii="Calibri" w:eastAsia="Times New Roman" w:hAnsi="Calibri" w:cs="Calibri"/>
+                <w:color w:val="000000"/>
+                <w:lang w:val="en-IN"/>
+              </w:rPr>
+              <w:t>mosipid</w:t>
+            </w:r>
+            <w:proofErr w:type="spellEnd"/>
+            <w:r>
+              <w:rPr>
+                <w:rFonts w:ascii="Calibri" w:eastAsia="Times New Roman" w:hAnsi="Calibri" w:cs="Calibri"/>
+                <w:color w:val="000000"/>
+                <w:lang w:val="en-IN"/>
+              </w:rPr>
+              <w:t>/id-repository-salt-generator:1.2.0.1</w:t>
+            </w:r>
+          </w:p>
+        </w:tc>
+      </w:tr>
+      <w:tr>
+        <w:trPr>
+          <w:trHeight w:val="300"/>
+        </w:trPr>
+        <w:tc>
+          <w:tcPr>
+            <w:tcW w:w="7787" w:type="dxa"/>
+            <w:tcBorders>
+              <w:top w:val="single" w:sz="8" w:space="0" w:color="CCCCCC"/>
+              <w:left w:val="single" w:sz="8" w:space="0" w:color="000000"/>
+              <w:bottom w:val="single" w:sz="8" w:space="0" w:color="000000"/>
+              <w:right w:val="single" w:sz="8" w:space="0" w:color="000000"/>
+            </w:tcBorders>
+            <w:shd w:val="clear" w:color="auto" w:fill="auto"/>
+            <w:vAlign w:val="bottom"/>
+            <w:hideMark/>
+          </w:tcPr>
+          <w:p>
+            <w:pPr>
+              <w:spacing w:line="240" w:lineRule="auto"/>
+              <w:rPr>
+                <w:rFonts w:ascii="Calibri" w:eastAsia="Times New Roman" w:hAnsi="Calibri" w:cs="Calibri"/>
+                <w:color w:val="000000"/>
+                <w:lang w:val="en-IN"/>
+              </w:rPr>
+            </w:pPr>
+            <w:proofErr w:type="spellStart"/>
+            <w:r>
+              <w:rPr>
+                <w:rFonts w:ascii="Calibri" w:eastAsia="Times New Roman" w:hAnsi="Calibri" w:cs="Calibri"/>
+                <w:color w:val="000000"/>
+                <w:lang w:val="en-IN"/>
+              </w:rPr>
+              <w:t>mosipid</w:t>
+            </w:r>
+            <w:proofErr w:type="spellEnd"/>
+            <w:r>
+              <w:rPr>
+                <w:rFonts w:ascii="Calibri" w:eastAsia="Times New Roman" w:hAnsi="Calibri" w:cs="Calibri"/>
+                <w:color w:val="000000"/>
+                <w:lang w:val="en-IN"/>
+              </w:rPr>
+              <w:t>/id-repository-vid-service:1.2.0.1</w:t>
+            </w:r>
+          </w:p>
+        </w:tc>
+      </w:tr>
+      <w:tr>
+        <w:trPr>
+          <w:trHeight w:val="300"/>
+        </w:trPr>
+        <w:tc>
+          <w:tcPr>
+            <w:tcW w:w="7787" w:type="dxa"/>
+            <w:tcBorders>
+              <w:top w:val="single" w:sz="8" w:space="0" w:color="CCCCCC"/>
+              <w:left w:val="single" w:sz="8" w:space="0" w:color="000000"/>
+              <w:bottom w:val="single" w:sz="8" w:space="0" w:color="000000"/>
+              <w:right w:val="single" w:sz="8" w:space="0" w:color="000000"/>
+            </w:tcBorders>
+            <w:shd w:val="clear" w:color="auto" w:fill="auto"/>
+            <w:vAlign w:val="bottom"/>
+            <w:hideMark/>
+          </w:tcPr>
+          <w:p>
+            <w:pPr>
+              <w:spacing w:line="240" w:lineRule="auto"/>
+              <w:rPr>
+                <w:rFonts w:ascii="Calibri" w:eastAsia="Times New Roman" w:hAnsi="Calibri" w:cs="Calibri"/>
+                <w:color w:val="000000"/>
+                <w:lang w:val="en-IN"/>
+              </w:rPr>
+            </w:pPr>
+            <w:proofErr w:type="spellStart"/>
+            <w:r>
+              <w:rPr>
+                <w:rFonts w:ascii="Calibri" w:eastAsia="Times New Roman" w:hAnsi="Calibri" w:cs="Calibri"/>
+                <w:color w:val="000000"/>
+                <w:lang w:val="en-IN"/>
+              </w:rPr>
+              <w:t>mosipid</w:t>
+            </w:r>
+            <w:proofErr w:type="spellEnd"/>
+            <w:r>
+              <w:rPr>
+                <w:rFonts w:ascii="Calibri" w:eastAsia="Times New Roman" w:hAnsi="Calibri" w:cs="Calibri"/>
+                <w:color w:val="000000"/>
+                <w:lang w:val="en-IN"/>
+              </w:rPr>
+              <w:t>/kernel-auth-service:1.2.0.1-B2</w:t>
+            </w:r>
+          </w:p>
+        </w:tc>
+      </w:tr>
+      <w:tr>
+        <w:trPr>
+          <w:trHeight w:val="300"/>
+        </w:trPr>
+        <w:tc>
+          <w:tcPr>
+            <w:tcW w:w="7787" w:type="dxa"/>
+            <w:tcBorders>
+              <w:top w:val="single" w:sz="8" w:space="0" w:color="CCCCCC"/>
+              <w:left w:val="single" w:sz="8" w:space="0" w:color="000000"/>
+              <w:bottom w:val="single" w:sz="8" w:space="0" w:color="000000"/>
+              <w:right w:val="single" w:sz="8" w:space="0" w:color="000000"/>
+            </w:tcBorders>
+            <w:shd w:val="clear" w:color="auto" w:fill="auto"/>
+            <w:vAlign w:val="bottom"/>
+            <w:hideMark/>
+          </w:tcPr>
+          <w:p>
+            <w:pPr>
+              <w:spacing w:line="240" w:lineRule="auto"/>
+              <w:rPr>
+                <w:rFonts w:ascii="Calibri" w:eastAsia="Times New Roman" w:hAnsi="Calibri" w:cs="Calibri"/>
+                <w:color w:val="000000"/>
+                <w:lang w:val="en-IN"/>
+              </w:rPr>
+            </w:pPr>
+            <w:proofErr w:type="spellStart"/>
+            <w:r>
+              <w:rPr>
+                <w:rFonts w:ascii="Calibri" w:eastAsia="Times New Roman" w:hAnsi="Calibri" w:cs="Calibri"/>
+                <w:color w:val="000000"/>
+                <w:lang w:val="en-IN"/>
+              </w:rPr>
+              <w:t>mosipid</w:t>
+            </w:r>
+            <w:proofErr w:type="spellEnd"/>
+            <w:r>
+              <w:rPr>
+                <w:rFonts w:ascii="Calibri" w:eastAsia="Times New Roman" w:hAnsi="Calibri" w:cs="Calibri"/>
+                <w:color w:val="000000"/>
+                <w:lang w:val="en-IN"/>
+              </w:rPr>
+              <w:t>/kernel-idgenerator-service:1.2.0.1-B1</w:t>
+            </w:r>
+          </w:p>
+        </w:tc>
+      </w:tr>
+      <w:tr>
+        <w:trPr>
+          <w:trHeight w:val="300"/>
+        </w:trPr>
+        <w:tc>
+          <w:tcPr>
+            <w:tcW w:w="7787" w:type="dxa"/>
+            <w:tcBorders>
+              <w:top w:val="single" w:sz="8" w:space="0" w:color="CCCCCC"/>
+              <w:left w:val="single" w:sz="8" w:space="0" w:color="000000"/>
+              <w:bottom w:val="single" w:sz="8" w:space="0" w:color="000000"/>
+              <w:right w:val="single" w:sz="8" w:space="0" w:color="000000"/>
+            </w:tcBorders>
+            <w:shd w:val="clear" w:color="auto" w:fill="auto"/>
+            <w:vAlign w:val="bottom"/>
+            <w:hideMark/>
+          </w:tcPr>
+          <w:p>
+            <w:pPr>
+              <w:spacing w:line="240" w:lineRule="auto"/>
+              <w:rPr>
+                <w:rFonts w:ascii="Calibri" w:eastAsia="Times New Roman" w:hAnsi="Calibri" w:cs="Calibri"/>
+                <w:color w:val="000000"/>
+                <w:lang w:val="en-IN"/>
+              </w:rPr>
+            </w:pPr>
+            <w:proofErr w:type="spellStart"/>
+            <w:r>
+              <w:rPr>
+                <w:rFonts w:ascii="Calibri" w:eastAsia="Times New Roman" w:hAnsi="Calibri" w:cs="Calibri"/>
+                <w:color w:val="000000"/>
+                <w:lang w:val="en-IN"/>
+              </w:rPr>
+              <w:t>mosipid</w:t>
+            </w:r>
+            <w:proofErr w:type="spellEnd"/>
+            <w:r>
+              <w:rPr>
+                <w:rFonts w:ascii="Calibri" w:eastAsia="Times New Roman" w:hAnsi="Calibri" w:cs="Calibri"/>
+                <w:color w:val="000000"/>
+                <w:lang w:val="en-IN"/>
+              </w:rPr>
+              <w:t>/kernel-keymanager-service:1.2.0.1</w:t>
+            </w:r>
+          </w:p>
+        </w:tc>
+      </w:tr>
+      <w:tr>
+        <w:trPr>
+          <w:trHeight w:val="300"/>
+        </w:trPr>
+        <w:tc>
+          <w:tcPr>
+            <w:tcW w:w="7787" w:type="dxa"/>
+            <w:tcBorders>
+              <w:top w:val="single" w:sz="8" w:space="0" w:color="CCCCCC"/>
+              <w:left w:val="single" w:sz="8" w:space="0" w:color="000000"/>
+              <w:bottom w:val="single" w:sz="8" w:space="0" w:color="000000"/>
+              <w:right w:val="single" w:sz="8" w:space="0" w:color="000000"/>
+            </w:tcBorders>
+            <w:shd w:val="clear" w:color="auto" w:fill="auto"/>
+            <w:vAlign w:val="bottom"/>
+            <w:hideMark/>
+          </w:tcPr>
+          <w:p>
+            <w:pPr>
+              <w:spacing w:line="240" w:lineRule="auto"/>
+              <w:rPr>
+                <w:rFonts w:ascii="Calibri" w:eastAsia="Times New Roman" w:hAnsi="Calibri" w:cs="Calibri"/>
+                <w:color w:val="000000"/>
+                <w:lang w:val="en-IN"/>
+              </w:rPr>
+            </w:pPr>
+            <w:proofErr w:type="spellStart"/>
+            <w:r>
+              <w:rPr>
+                <w:rFonts w:ascii="Calibri" w:eastAsia="Times New Roman" w:hAnsi="Calibri" w:cs="Calibri"/>
+                <w:color w:val="000000"/>
+                <w:lang w:val="en-IN"/>
+              </w:rPr>
+              <w:t>mosipid</w:t>
+            </w:r>
+            <w:proofErr w:type="spellEnd"/>
+            <w:r>
+              <w:rPr>
+                <w:rFonts w:ascii="Calibri" w:eastAsia="Times New Roman" w:hAnsi="Calibri" w:cs="Calibri"/>
+                <w:color w:val="000000"/>
+                <w:lang w:val="en-IN"/>
+              </w:rPr>
+              <w:t>/kernel-notification-service:1.2.0.1-B1</w:t>
+            </w:r>
+          </w:p>
+        </w:tc>
+      </w:tr>
+      <w:tr>
+        <w:trPr>
+          <w:trHeight w:val="300"/>
+        </w:trPr>
+        <w:tc>
+          <w:tcPr>
+            <w:tcW w:w="7787" w:type="dxa"/>
+            <w:tcBorders>
+              <w:top w:val="single" w:sz="8" w:space="0" w:color="CCCCCC"/>
+              <w:left w:val="single" w:sz="8" w:space="0" w:color="000000"/>
+              <w:bottom w:val="single" w:sz="8" w:space="0" w:color="000000"/>
+              <w:right w:val="single" w:sz="8" w:space="0" w:color="000000"/>
+            </w:tcBorders>
+            <w:shd w:val="clear" w:color="auto" w:fill="auto"/>
+            <w:vAlign w:val="bottom"/>
+            <w:hideMark/>
+          </w:tcPr>
+          <w:p>
+            <w:pPr>
+              <w:spacing w:line="240" w:lineRule="auto"/>
+              <w:rPr>
+                <w:rFonts w:ascii="Calibri" w:eastAsia="Times New Roman" w:hAnsi="Calibri" w:cs="Calibri"/>
+                <w:color w:val="000000"/>
+                <w:lang w:val="en-IN"/>
+              </w:rPr>
+            </w:pPr>
+            <w:proofErr w:type="spellStart"/>
+            <w:r>
+              <w:rPr>
+                <w:rFonts w:ascii="Calibri" w:eastAsia="Times New Roman" w:hAnsi="Calibri" w:cs="Calibri"/>
+                <w:color w:val="000000"/>
+                <w:lang w:val="en-IN"/>
+              </w:rPr>
+              <w:t>mosipid</w:t>
+            </w:r>
+            <w:proofErr w:type="spellEnd"/>
+            <w:r>
+              <w:rPr>
+                <w:rFonts w:ascii="Calibri" w:eastAsia="Times New Roman" w:hAnsi="Calibri" w:cs="Calibri"/>
+                <w:color w:val="000000"/>
+                <w:lang w:val="en-IN"/>
+              </w:rPr>
+              <w:t>/kernel-otpmanager-service:1.2.0.1-B1</w:t>
+            </w:r>
+          </w:p>
+        </w:tc>
+      </w:tr>
+      <w:tr>
+        <w:trPr>
+          <w:trHeight w:val="300"/>
+        </w:trPr>
+        <w:tc>
+          <w:tcPr>
+            <w:tcW w:w="7787" w:type="dxa"/>
+            <w:tcBorders>
+              <w:top w:val="single" w:sz="8" w:space="0" w:color="CCCCCC"/>
+              <w:left w:val="single" w:sz="8" w:space="0" w:color="000000"/>
+              <w:bottom w:val="single" w:sz="8" w:space="0" w:color="000000"/>
+              <w:right w:val="single" w:sz="8" w:space="0" w:color="000000"/>
+            </w:tcBorders>
+            <w:shd w:val="clear" w:color="auto" w:fill="auto"/>
+            <w:vAlign w:val="bottom"/>
+            <w:hideMark/>
+          </w:tcPr>
+          <w:p>
+            <w:pPr>
+              <w:spacing w:line="240" w:lineRule="auto"/>
+              <w:rPr>
+                <w:rFonts w:ascii="Calibri" w:eastAsia="Times New Roman" w:hAnsi="Calibri" w:cs="Calibri"/>
+                <w:color w:val="000000"/>
+                <w:lang w:val="en-IN"/>
+              </w:rPr>
+            </w:pPr>
+            <w:proofErr w:type="spellStart"/>
+            <w:r>
+              <w:rPr>
+                <w:rFonts w:ascii="Calibri" w:eastAsia="Times New Roman" w:hAnsi="Calibri" w:cs="Calibri"/>
+                <w:color w:val="000000"/>
+                <w:lang w:val="en-IN"/>
+              </w:rPr>
+              <w:t>mosipid</w:t>
+            </w:r>
+            <w:proofErr w:type="spellEnd"/>
+            <w:r>
+              <w:rPr>
+                <w:rFonts w:ascii="Calibri" w:eastAsia="Times New Roman" w:hAnsi="Calibri" w:cs="Calibri"/>
+                <w:color w:val="000000"/>
+                <w:lang w:val="en-IN"/>
+              </w:rPr>
+              <w:t>/kernel-pridgenerator-service:1.2.0.1-B1</w:t>
+            </w:r>
+          </w:p>
+        </w:tc>
+      </w:tr>
+      <w:tr>
+        <w:trPr>
+          <w:trHeight w:val="300"/>
+        </w:trPr>
+        <w:tc>
+          <w:tcPr>
+            <w:tcW w:w="7787" w:type="dxa"/>
+            <w:tcBorders>
+              <w:top w:val="single" w:sz="8" w:space="0" w:color="CCCCCC"/>
+              <w:left w:val="single" w:sz="8" w:space="0" w:color="000000"/>
+              <w:bottom w:val="single" w:sz="8" w:space="0" w:color="000000"/>
+              <w:right w:val="single" w:sz="8" w:space="0" w:color="000000"/>
+            </w:tcBorders>
+            <w:shd w:val="clear" w:color="auto" w:fill="auto"/>
+            <w:vAlign w:val="bottom"/>
+            <w:hideMark/>
+          </w:tcPr>
+          <w:p>
+            <w:pPr>
+              <w:spacing w:line="240" w:lineRule="auto"/>
+              <w:rPr>
+                <w:rFonts w:ascii="Calibri" w:eastAsia="Times New Roman" w:hAnsi="Calibri" w:cs="Calibri"/>
+                <w:color w:val="000000"/>
+                <w:lang w:val="en-IN"/>
+              </w:rPr>
+            </w:pPr>
+            <w:proofErr w:type="spellStart"/>
+            <w:r>
+              <w:rPr>
+                <w:rFonts w:ascii="Calibri" w:eastAsia="Times New Roman" w:hAnsi="Calibri" w:cs="Calibri"/>
+                <w:color w:val="000000"/>
+                <w:lang w:val="en-IN"/>
+              </w:rPr>
+              <w:t>mosipid</w:t>
+            </w:r>
+            <w:proofErr w:type="spellEnd"/>
+            <w:r>
+              <w:rPr>
+                <w:rFonts w:ascii="Calibri" w:eastAsia="Times New Roman" w:hAnsi="Calibri" w:cs="Calibri"/>
+                <w:color w:val="000000"/>
+                <w:lang w:val="en-IN"/>
+              </w:rPr>
+              <w:t>/kernel-ridgenerator-service:1.2.0.1-B1</w:t>
+            </w:r>
+          </w:p>
+        </w:tc>
+      </w:tr>
+      <w:tr>
+        <w:trPr>
+          <w:trHeight w:val="300"/>
+        </w:trPr>
+        <w:tc>
+          <w:tcPr>
+            <w:tcW w:w="7787" w:type="dxa"/>
+            <w:tcBorders>
+              <w:top w:val="single" w:sz="8" w:space="0" w:color="CCCCCC"/>
+              <w:left w:val="single" w:sz="8" w:space="0" w:color="000000"/>
+              <w:bottom w:val="single" w:sz="8" w:space="0" w:color="000000"/>
+              <w:right w:val="single" w:sz="8" w:space="0" w:color="000000"/>
+            </w:tcBorders>
+            <w:shd w:val="clear" w:color="auto" w:fill="auto"/>
+            <w:vAlign w:val="bottom"/>
+            <w:hideMark/>
+          </w:tcPr>
+          <w:p>
+            <w:pPr>
+              <w:spacing w:line="240" w:lineRule="auto"/>
+              <w:rPr>
+                <w:rFonts w:ascii="Calibri" w:eastAsia="Times New Roman" w:hAnsi="Calibri" w:cs="Calibri"/>
+                <w:color w:val="000000"/>
+                <w:lang w:val="en-IN"/>
+              </w:rPr>
+            </w:pPr>
+            <w:proofErr w:type="spellStart"/>
+            <w:r>
+              <w:rPr>
+                <w:rFonts w:ascii="Calibri" w:eastAsia="Times New Roman" w:hAnsi="Calibri" w:cs="Calibri"/>
+                <w:color w:val="000000"/>
+                <w:lang w:val="en-IN"/>
+              </w:rPr>
+              <w:t>mosipid</w:t>
+            </w:r>
+            <w:proofErr w:type="spellEnd"/>
+            <w:r>
+              <w:rPr>
+                <w:rFonts w:ascii="Calibri" w:eastAsia="Times New Roman" w:hAnsi="Calibri" w:cs="Calibri"/>
+                <w:color w:val="000000"/>
+                <w:lang w:val="en-IN"/>
+              </w:rPr>
+              <w:t>/kernel-salt-generator:1.2.0.1-B2</w:t>
+            </w:r>
+          </w:p>
+        </w:tc>
+      </w:tr>
+      <w:tr>
+        <w:trPr>
+          <w:trHeight w:val="300"/>
+        </w:trPr>
+        <w:tc>
+          <w:tcPr>
+            <w:tcW w:w="7787" w:type="dxa"/>
+            <w:tcBorders>
+              <w:top w:val="single" w:sz="8" w:space="0" w:color="CCCCCC"/>
+              <w:left w:val="single" w:sz="8" w:space="0" w:color="000000"/>
+              <w:bottom w:val="single" w:sz="8" w:space="0" w:color="000000"/>
+              <w:right w:val="single" w:sz="8" w:space="0" w:color="000000"/>
+            </w:tcBorders>
+            <w:shd w:val="clear" w:color="auto" w:fill="auto"/>
+            <w:vAlign w:val="bottom"/>
+            <w:hideMark/>
+          </w:tcPr>
+          <w:p>
+            <w:pPr>
+              <w:spacing w:line="240" w:lineRule="auto"/>
+              <w:rPr>
+                <w:rFonts w:ascii="Calibri" w:eastAsia="Times New Roman" w:hAnsi="Calibri" w:cs="Calibri"/>
+                <w:color w:val="000000"/>
+                <w:lang w:val="en-IN"/>
+              </w:rPr>
+            </w:pPr>
+            <w:proofErr w:type="spellStart"/>
+            <w:r>
+              <w:rPr>
+                <w:rFonts w:ascii="Calibri" w:eastAsia="Times New Roman" w:hAnsi="Calibri" w:cs="Calibri"/>
+                <w:color w:val="000000"/>
+                <w:lang w:val="en-IN"/>
+              </w:rPr>
+              <w:t>mosipid</w:t>
+            </w:r>
+            <w:proofErr w:type="spellEnd"/>
+            <w:r>
+              <w:rPr>
+                <w:rFonts w:ascii="Calibri" w:eastAsia="Times New Roman" w:hAnsi="Calibri" w:cs="Calibri"/>
+                <w:color w:val="000000"/>
+                <w:lang w:val="en-IN"/>
+              </w:rPr>
+              <w:t>/kernel-syncdata-service:1.2.0.1-B1</w:t>
+            </w:r>
+          </w:p>
+        </w:tc>
+      </w:tr>
+      <w:tr>
+        <w:trPr>
+          <w:trHeight w:val="300"/>
+        </w:trPr>
+        <w:tc>
+          <w:tcPr>
+            <w:tcW w:w="7787" w:type="dxa"/>
+            <w:tcBorders>
+              <w:top w:val="single" w:sz="8" w:space="0" w:color="CCCCCC"/>
+              <w:left w:val="single" w:sz="8" w:space="0" w:color="000000"/>
+              <w:bottom w:val="single" w:sz="8" w:space="0" w:color="000000"/>
+              <w:right w:val="single" w:sz="8" w:space="0" w:color="000000"/>
+            </w:tcBorders>
+            <w:shd w:val="clear" w:color="auto" w:fill="auto"/>
+            <w:vAlign w:val="bottom"/>
+            <w:hideMark/>
+          </w:tcPr>
+          <w:p>
+            <w:pPr>
+              <w:spacing w:line="240" w:lineRule="auto"/>
+              <w:rPr>
+                <w:rFonts w:ascii="Calibri" w:eastAsia="Times New Roman" w:hAnsi="Calibri" w:cs="Calibri"/>
+                <w:color w:val="000000"/>
+                <w:lang w:val="en-IN"/>
+              </w:rPr>
+            </w:pPr>
+            <w:proofErr w:type="spellStart"/>
+            <w:r>
+              <w:rPr>
+                <w:rFonts w:ascii="Calibri" w:eastAsia="Times New Roman" w:hAnsi="Calibri" w:cs="Calibri"/>
+                <w:color w:val="000000"/>
+                <w:lang w:val="en-IN"/>
+              </w:rPr>
+              <w:t>mosipid</w:t>
+            </w:r>
+            <w:proofErr w:type="spellEnd"/>
+            <w:r>
+              <w:rPr>
+                <w:rFonts w:ascii="Calibri" w:eastAsia="Times New Roman" w:hAnsi="Calibri" w:cs="Calibri"/>
+                <w:color w:val="000000"/>
+                <w:lang w:val="en-IN"/>
+              </w:rPr>
+              <w:t>/keycloak-init:1.2.0.1</w:t>
+            </w:r>
+          </w:p>
+        </w:tc>
+      </w:tr>
+      <w:tr>
+        <w:trPr>
+          <w:trHeight w:val="300"/>
+        </w:trPr>
+        <w:tc>
+          <w:tcPr>
+            <w:tcW w:w="7787" w:type="dxa"/>
+            <w:tcBorders>
+              <w:top w:val="single" w:sz="8" w:space="0" w:color="CCCCCC"/>
+              <w:left w:val="single" w:sz="8" w:space="0" w:color="000000"/>
+              <w:bottom w:val="single" w:sz="8" w:space="0" w:color="000000"/>
+              <w:right w:val="single" w:sz="8" w:space="0" w:color="000000"/>
+            </w:tcBorders>
+            <w:shd w:val="clear" w:color="auto" w:fill="auto"/>
+            <w:vAlign w:val="bottom"/>
+            <w:hideMark/>
+          </w:tcPr>
+          <w:p>
+            <w:pPr>
+              <w:spacing w:line="240" w:lineRule="auto"/>
+              <w:rPr>
+                <w:rFonts w:ascii="Calibri" w:eastAsia="Times New Roman" w:hAnsi="Calibri" w:cs="Calibri"/>
+                <w:color w:val="000000"/>
+                <w:lang w:val="en-IN"/>
+              </w:rPr>
+            </w:pPr>
+            <w:proofErr w:type="spellStart"/>
+            <w:r>
+              <w:rPr>
+                <w:rFonts w:ascii="Calibri" w:eastAsia="Times New Roman" w:hAnsi="Calibri" w:cs="Calibri"/>
+                <w:color w:val="000000"/>
+                <w:lang w:val="en-IN"/>
+              </w:rPr>
+              <w:t>mosipid</w:t>
+            </w:r>
+            <w:proofErr w:type="spellEnd"/>
+            <w:r>
+              <w:rPr>
+                <w:rFonts w:ascii="Calibri" w:eastAsia="Times New Roman" w:hAnsi="Calibri" w:cs="Calibri"/>
+                <w:color w:val="000000"/>
+                <w:lang w:val="en-IN"/>
+              </w:rPr>
+              <w:t>/keycloak-init:1.2.0.1-B2</w:t>
+            </w:r>
+          </w:p>
+        </w:tc>
+      </w:tr>
+      <w:tr>
+        <w:trPr>
+          <w:trHeight w:val="300"/>
+        </w:trPr>
+        <w:tc>
+          <w:tcPr>
+            <w:tcW w:w="7787" w:type="dxa"/>
+            <w:tcBorders>
+              <w:top w:val="single" w:sz="8" w:space="0" w:color="CCCCCC"/>
+              <w:left w:val="single" w:sz="8" w:space="0" w:color="000000"/>
+              <w:bottom w:val="single" w:sz="8" w:space="0" w:color="000000"/>
+              <w:right w:val="single" w:sz="8" w:space="0" w:color="000000"/>
+            </w:tcBorders>
+            <w:shd w:val="clear" w:color="auto" w:fill="auto"/>
+            <w:vAlign w:val="bottom"/>
+            <w:hideMark/>
+          </w:tcPr>
+          <w:p>
+            <w:pPr>
+              <w:spacing w:line="240" w:lineRule="auto"/>
+              <w:rPr>
+                <w:rFonts w:ascii="Calibri" w:eastAsia="Times New Roman" w:hAnsi="Calibri" w:cs="Calibri"/>
+                <w:color w:val="000000"/>
+                <w:lang w:val="en-IN"/>
+              </w:rPr>
+            </w:pPr>
+            <w:proofErr w:type="spellStart"/>
+            <w:r>
+              <w:rPr>
+                <w:rFonts w:ascii="Calibri" w:eastAsia="Times New Roman" w:hAnsi="Calibri" w:cs="Calibri"/>
+                <w:color w:val="000000"/>
+                <w:lang w:val="en-IN"/>
+              </w:rPr>
+              <w:t>mosipid</w:t>
+            </w:r>
+            <w:proofErr w:type="spellEnd"/>
+            <w:r>
+              <w:rPr>
+                <w:rFonts w:ascii="Calibri" w:eastAsia="Times New Roman" w:hAnsi="Calibri" w:cs="Calibri"/>
+                <w:color w:val="000000"/>
+                <w:lang w:val="en-IN"/>
+              </w:rPr>
+              <w:t>/keycloak-init:1.2.0.1-B3</w:t>
+            </w:r>
+          </w:p>
+        </w:tc>
+      </w:tr>
+      <w:tr>
+        <w:trPr>
+          <w:trHeight w:val="300"/>
+        </w:trPr>
+        <w:tc>
+          <w:tcPr>
+            <w:tcW w:w="7787" w:type="dxa"/>
+            <w:tcBorders>
+              <w:top w:val="single" w:sz="8" w:space="0" w:color="CCCCCC"/>
+              <w:left w:val="single" w:sz="8" w:space="0" w:color="000000"/>
+              <w:bottom w:val="single" w:sz="8" w:space="0" w:color="000000"/>
+              <w:right w:val="single" w:sz="8" w:space="0" w:color="000000"/>
+            </w:tcBorders>
+            <w:shd w:val="clear" w:color="auto" w:fill="auto"/>
+            <w:vAlign w:val="bottom"/>
+            <w:hideMark/>
+          </w:tcPr>
+          <w:p>
+            <w:pPr>
+              <w:spacing w:line="240" w:lineRule="auto"/>
+              <w:rPr>
+                <w:rFonts w:ascii="Calibri" w:eastAsia="Times New Roman" w:hAnsi="Calibri" w:cs="Calibri"/>
+                <w:color w:val="000000"/>
+                <w:lang w:val="en-IN"/>
+              </w:rPr>
+            </w:pPr>
+            <w:proofErr w:type="spellStart"/>
+            <w:r>
+              <w:rPr>
+                <w:rFonts w:ascii="Calibri" w:eastAsia="Times New Roman" w:hAnsi="Calibri" w:cs="Calibri"/>
+                <w:color w:val="000000"/>
+                <w:lang w:val="en-IN"/>
+              </w:rPr>
+              <w:t>mosipid</w:t>
+            </w:r>
+            <w:proofErr w:type="spellEnd"/>
+            <w:r>
+              <w:rPr>
+                <w:rFonts w:ascii="Calibri" w:eastAsia="Times New Roman" w:hAnsi="Calibri" w:cs="Calibri"/>
+                <w:color w:val="000000"/>
+                <w:lang w:val="en-IN"/>
+              </w:rPr>
+              <w:t>/keys-generator:1.2.0.1-B3</w:t>
+            </w:r>
+          </w:p>
+        </w:tc>
+      </w:tr>
+      <w:tr>
+        <w:trPr>
+          <w:trHeight w:val="300"/>
+        </w:trPr>
+        <w:tc>
+          <w:tcPr>
+            <w:tcW w:w="7787" w:type="dxa"/>
+            <w:tcBorders>
+              <w:top w:val="single" w:sz="8" w:space="0" w:color="CCCCCC"/>
+              <w:left w:val="single" w:sz="8" w:space="0" w:color="000000"/>
+              <w:bottom w:val="single" w:sz="8" w:space="0" w:color="000000"/>
+              <w:right w:val="single" w:sz="8" w:space="0" w:color="000000"/>
+            </w:tcBorders>
+            <w:shd w:val="clear" w:color="auto" w:fill="auto"/>
+            <w:vAlign w:val="bottom"/>
+            <w:hideMark/>
+          </w:tcPr>
+          <w:p>
+            <w:pPr>
+              <w:spacing w:line="240" w:lineRule="auto"/>
+              <w:rPr>
+                <w:rFonts w:ascii="Calibri" w:eastAsia="Times New Roman" w:hAnsi="Calibri" w:cs="Calibri"/>
+                <w:color w:val="000000"/>
+                <w:lang w:val="en-IN"/>
+              </w:rPr>
+            </w:pPr>
+            <w:proofErr w:type="spellStart"/>
+            <w:r>
+              <w:rPr>
+                <w:rFonts w:ascii="Calibri" w:eastAsia="Times New Roman" w:hAnsi="Calibri" w:cs="Calibri"/>
+                <w:color w:val="000000"/>
+                <w:lang w:val="en-IN"/>
+              </w:rPr>
+              <w:t>mosipid</w:t>
+            </w:r>
+            <w:proofErr w:type="spellEnd"/>
+            <w:r>
+              <w:rPr>
+                <w:rFonts w:ascii="Calibri" w:eastAsia="Times New Roman" w:hAnsi="Calibri" w:cs="Calibri"/>
+                <w:color w:val="000000"/>
+                <w:lang w:val="en-IN"/>
+              </w:rPr>
+              <w:t>/masterdata-loader:1.2.0.1-B4</w:t>
+            </w:r>
+          </w:p>
+        </w:tc>
+      </w:tr>
+      <w:tr>
+        <w:trPr>
+          <w:trHeight w:val="300"/>
+        </w:trPr>
+        <w:tc>
+          <w:tcPr>
+            <w:tcW w:w="7787" w:type="dxa"/>
+            <w:tcBorders>
+              <w:top w:val="single" w:sz="8" w:space="0" w:color="CCCCCC"/>
+              <w:left w:val="single" w:sz="8" w:space="0" w:color="000000"/>
+              <w:bottom w:val="single" w:sz="8" w:space="0" w:color="000000"/>
+              <w:right w:val="single" w:sz="8" w:space="0" w:color="000000"/>
+            </w:tcBorders>
+            <w:shd w:val="clear" w:color="auto" w:fill="auto"/>
+            <w:vAlign w:val="bottom"/>
+            <w:hideMark/>
+          </w:tcPr>
+          <w:p>
+            <w:pPr>
+              <w:spacing w:line="240" w:lineRule="auto"/>
+              <w:rPr>
+                <w:rFonts w:ascii="Calibri" w:eastAsia="Times New Roman" w:hAnsi="Calibri" w:cs="Calibri"/>
+                <w:color w:val="000000"/>
+                <w:lang w:val="en-IN"/>
+              </w:rPr>
+            </w:pPr>
+            <w:proofErr w:type="spellStart"/>
+            <w:r>
+              <w:rPr>
+                <w:rFonts w:ascii="Calibri" w:eastAsia="Times New Roman" w:hAnsi="Calibri" w:cs="Calibri"/>
+                <w:color w:val="000000"/>
+                <w:lang w:val="en-IN"/>
+              </w:rPr>
+              <w:t>mosipid</w:t>
+            </w:r>
+            <w:proofErr w:type="spellEnd"/>
+            <w:r>
+              <w:rPr>
+                <w:rFonts w:ascii="Calibri" w:eastAsia="Times New Roman" w:hAnsi="Calibri" w:cs="Calibri"/>
+                <w:color w:val="000000"/>
+                <w:lang w:val="en-IN"/>
+              </w:rPr>
+              <w:t>/mock-abis:1.2.0.1-B2</w:t>
+            </w:r>
+          </w:p>
+        </w:tc>
+      </w:tr>
+      <w:tr>
+        <w:trPr>
+          <w:trHeight w:val="300"/>
+        </w:trPr>
+        <w:tc>
+          <w:tcPr>
+            <w:tcW w:w="7787" w:type="dxa"/>
+            <w:tcBorders>
+              <w:top w:val="single" w:sz="8" w:space="0" w:color="CCCCCC"/>
+              <w:left w:val="single" w:sz="8" w:space="0" w:color="000000"/>
+              <w:bottom w:val="single" w:sz="8" w:space="0" w:color="000000"/>
+              <w:right w:val="single" w:sz="8" w:space="0" w:color="000000"/>
+            </w:tcBorders>
+            <w:shd w:val="clear" w:color="auto" w:fill="auto"/>
+            <w:vAlign w:val="bottom"/>
+            <w:hideMark/>
+          </w:tcPr>
+          <w:p>
+            <w:pPr>
+              <w:spacing w:line="240" w:lineRule="auto"/>
+              <w:rPr>
+                <w:rFonts w:ascii="Calibri" w:eastAsia="Times New Roman" w:hAnsi="Calibri" w:cs="Calibri"/>
+                <w:color w:val="000000"/>
+                <w:lang w:val="en-IN"/>
+              </w:rPr>
+            </w:pPr>
+            <w:proofErr w:type="spellStart"/>
+            <w:r>
+              <w:rPr>
+                <w:rFonts w:ascii="Calibri" w:eastAsia="Times New Roman" w:hAnsi="Calibri" w:cs="Calibri"/>
+                <w:color w:val="000000"/>
+                <w:lang w:val="en-IN"/>
+              </w:rPr>
+              <w:t>mosipid</w:t>
+            </w:r>
+            <w:proofErr w:type="spellEnd"/>
+            <w:r>
+              <w:rPr>
+                <w:rFonts w:ascii="Calibri" w:eastAsia="Times New Roman" w:hAnsi="Calibri" w:cs="Calibri"/>
+                <w:color w:val="000000"/>
+                <w:lang w:val="en-IN"/>
+              </w:rPr>
+              <w:t>/mock-mv:1.2.0.1-B2</w:t>
+            </w:r>
+          </w:p>
+        </w:tc>
+      </w:tr>
+      <w:tr>
+        <w:trPr>
+          <w:trHeight w:val="300"/>
+        </w:trPr>
+        <w:tc>
+          <w:tcPr>
+            <w:tcW w:w="7787" w:type="dxa"/>
+            <w:tcBorders>
+              <w:top w:val="single" w:sz="8" w:space="0" w:color="CCCCCC"/>
+              <w:left w:val="single" w:sz="8" w:space="0" w:color="000000"/>
+              <w:bottom w:val="single" w:sz="8" w:space="0" w:color="000000"/>
+              <w:right w:val="single" w:sz="8" w:space="0" w:color="000000"/>
+            </w:tcBorders>
+            <w:shd w:val="clear" w:color="auto" w:fill="auto"/>
+            <w:vAlign w:val="bottom"/>
+            <w:hideMark/>
+          </w:tcPr>
+          <w:p>
+            <w:pPr>
+              <w:spacing w:line="240" w:lineRule="auto"/>
+              <w:rPr>
+                <w:rFonts w:ascii="Calibri" w:eastAsia="Times New Roman" w:hAnsi="Calibri" w:cs="Calibri"/>
+                <w:color w:val="000000"/>
+                <w:lang w:val="en-IN"/>
+              </w:rPr>
+            </w:pPr>
+            <w:proofErr w:type="spellStart"/>
+            <w:r>
+              <w:rPr>
+                <w:rFonts w:ascii="Calibri" w:eastAsia="Times New Roman" w:hAnsi="Calibri" w:cs="Calibri"/>
+                <w:color w:val="000000"/>
+                <w:lang w:val="en-IN"/>
+              </w:rPr>
+              <w:t>mosipid</w:t>
+            </w:r>
+            <w:proofErr w:type="spellEnd"/>
+            <w:r>
+              <w:rPr>
+                <w:rFonts w:ascii="Calibri" w:eastAsia="Times New Roman" w:hAnsi="Calibri" w:cs="Calibri"/>
+                <w:color w:val="000000"/>
+                <w:lang w:val="en-IN"/>
+              </w:rPr>
+              <w:t>/mock-relying-party-service:0.9.1</w:t>
+            </w:r>
+          </w:p>
+        </w:tc>
+      </w:tr>
+      <w:tr>
+        <w:trPr>
+          <w:trHeight w:val="300"/>
+        </w:trPr>
+        <w:tc>
+          <w:tcPr>
+            <w:tcW w:w="7787" w:type="dxa"/>
+            <w:tcBorders>
+              <w:top w:val="single" w:sz="8" w:space="0" w:color="CCCCCC"/>
+              <w:left w:val="single" w:sz="8" w:space="0" w:color="000000"/>
+              <w:bottom w:val="single" w:sz="8" w:space="0" w:color="000000"/>
+              <w:right w:val="single" w:sz="8" w:space="0" w:color="000000"/>
+            </w:tcBorders>
+            <w:shd w:val="clear" w:color="auto" w:fill="auto"/>
+            <w:vAlign w:val="bottom"/>
+            <w:hideMark/>
+          </w:tcPr>
+          <w:p>
+            <w:pPr>
+              <w:spacing w:line="240" w:lineRule="auto"/>
+              <w:rPr>
+                <w:rFonts w:ascii="Calibri" w:eastAsia="Times New Roman" w:hAnsi="Calibri" w:cs="Calibri"/>
+                <w:color w:val="000000"/>
+                <w:lang w:val="en-IN"/>
+              </w:rPr>
+            </w:pPr>
+            <w:proofErr w:type="spellStart"/>
+            <w:r>
+              <w:rPr>
+                <w:rFonts w:ascii="Calibri" w:eastAsia="Times New Roman" w:hAnsi="Calibri" w:cs="Calibri"/>
+                <w:color w:val="000000"/>
+                <w:lang w:val="en-IN"/>
+              </w:rPr>
+              <w:t>mosipid</w:t>
+            </w:r>
+            <w:proofErr w:type="spellEnd"/>
+            <w:r>
+              <w:rPr>
+                <w:rFonts w:ascii="Calibri" w:eastAsia="Times New Roman" w:hAnsi="Calibri" w:cs="Calibri"/>
+                <w:color w:val="000000"/>
+                <w:lang w:val="en-IN"/>
+              </w:rPr>
+              <w:t>/mock-relying-party-service:0.9.2</w:t>
+            </w:r>
+          </w:p>
+        </w:tc>
+      </w:tr>
+      <w:tr>
+        <w:trPr>
+          <w:trHeight w:val="300"/>
+        </w:trPr>
+        <w:tc>
+          <w:tcPr>
+            <w:tcW w:w="7787" w:type="dxa"/>
+            <w:tcBorders>
+              <w:top w:val="single" w:sz="8" w:space="0" w:color="CCCCCC"/>
+              <w:left w:val="single" w:sz="8" w:space="0" w:color="000000"/>
+              <w:bottom w:val="single" w:sz="8" w:space="0" w:color="000000"/>
+              <w:right w:val="single" w:sz="8" w:space="0" w:color="000000"/>
+            </w:tcBorders>
+            <w:shd w:val="clear" w:color="auto" w:fill="auto"/>
+            <w:vAlign w:val="bottom"/>
+            <w:hideMark/>
+          </w:tcPr>
+          <w:p>
+            <w:pPr>
+              <w:spacing w:line="240" w:lineRule="auto"/>
+              <w:rPr>
+                <w:rFonts w:ascii="Calibri" w:eastAsia="Times New Roman" w:hAnsi="Calibri" w:cs="Calibri"/>
+                <w:color w:val="000000"/>
+                <w:lang w:val="en-IN"/>
+              </w:rPr>
+            </w:pPr>
+            <w:proofErr w:type="spellStart"/>
+            <w:r>
+              <w:rPr>
+                <w:rFonts w:ascii="Calibri" w:eastAsia="Times New Roman" w:hAnsi="Calibri" w:cs="Calibri"/>
+                <w:color w:val="000000"/>
+                <w:lang w:val="en-IN"/>
+              </w:rPr>
+              <w:t>mosipid</w:t>
+            </w:r>
+            <w:proofErr w:type="spellEnd"/>
+            <w:r>
+              <w:rPr>
+                <w:rFonts w:ascii="Calibri" w:eastAsia="Times New Roman" w:hAnsi="Calibri" w:cs="Calibri"/>
+                <w:color w:val="000000"/>
+                <w:lang w:val="en-IN"/>
+              </w:rPr>
+              <w:t>/mock-relying-party-ui:0.9.1</w:t>
+            </w:r>
+          </w:p>
+        </w:tc>
+      </w:tr>
+      <w:tr>
+        <w:trPr>
+          <w:trHeight w:val="300"/>
+        </w:trPr>
+        <w:tc>
+          <w:tcPr>
+            <w:tcW w:w="7787" w:type="dxa"/>
+            <w:tcBorders>
+              <w:top w:val="single" w:sz="8" w:space="0" w:color="CCCCCC"/>
+              <w:left w:val="single" w:sz="8" w:space="0" w:color="000000"/>
+              <w:bottom w:val="single" w:sz="8" w:space="0" w:color="000000"/>
+              <w:right w:val="single" w:sz="8" w:space="0" w:color="000000"/>
+            </w:tcBorders>
+            <w:shd w:val="clear" w:color="auto" w:fill="auto"/>
+            <w:vAlign w:val="bottom"/>
+            <w:hideMark/>
+          </w:tcPr>
+          <w:p>
+            <w:pPr>
+              <w:spacing w:line="240" w:lineRule="auto"/>
+              <w:rPr>
+                <w:rFonts w:ascii="Calibri" w:eastAsia="Times New Roman" w:hAnsi="Calibri" w:cs="Calibri"/>
+                <w:color w:val="000000"/>
+                <w:lang w:val="en-IN"/>
+              </w:rPr>
+            </w:pPr>
+            <w:proofErr w:type="spellStart"/>
+            <w:r>
+              <w:rPr>
+                <w:rFonts w:ascii="Calibri" w:eastAsia="Times New Roman" w:hAnsi="Calibri" w:cs="Calibri"/>
+                <w:color w:val="000000"/>
+                <w:lang w:val="en-IN"/>
+              </w:rPr>
+              <w:t>mosipid</w:t>
+            </w:r>
+            <w:proofErr w:type="spellEnd"/>
+            <w:r>
+              <w:rPr>
+                <w:rFonts w:ascii="Calibri" w:eastAsia="Times New Roman" w:hAnsi="Calibri" w:cs="Calibri"/>
+                <w:color w:val="000000"/>
+                <w:lang w:val="en-IN"/>
+              </w:rPr>
+              <w:t>/mock-relying-party-ui:0.9.2</w:t>
+            </w:r>
+          </w:p>
+        </w:tc>
+      </w:tr>
+      <w:tr>
+        <w:trPr>
+          <w:trHeight w:val="300"/>
+        </w:trPr>
+        <w:tc>
+          <w:tcPr>
+            <w:tcW w:w="7787" w:type="dxa"/>
+            <w:tcBorders>
+              <w:top w:val="single" w:sz="8" w:space="0" w:color="CCCCCC"/>
+              <w:left w:val="single" w:sz="8" w:space="0" w:color="000000"/>
+              <w:bottom w:val="single" w:sz="8" w:space="0" w:color="000000"/>
+              <w:right w:val="single" w:sz="8" w:space="0" w:color="000000"/>
+            </w:tcBorders>
+            <w:shd w:val="clear" w:color="auto" w:fill="auto"/>
+            <w:vAlign w:val="bottom"/>
+            <w:hideMark/>
+          </w:tcPr>
+          <w:p>
+            <w:pPr>
+              <w:spacing w:line="240" w:lineRule="auto"/>
+              <w:rPr>
+                <w:rFonts w:ascii="Calibri" w:eastAsia="Times New Roman" w:hAnsi="Calibri" w:cs="Calibri"/>
+                <w:color w:val="000000"/>
+                <w:lang w:val="en-IN"/>
+              </w:rPr>
+            </w:pPr>
+            <w:proofErr w:type="spellStart"/>
+            <w:r>
+              <w:rPr>
+                <w:rFonts w:ascii="Calibri" w:eastAsia="Times New Roman" w:hAnsi="Calibri" w:cs="Calibri"/>
+                <w:color w:val="000000"/>
+                <w:lang w:val="en-IN"/>
+              </w:rPr>
+              <w:t>mosipid</w:t>
+            </w:r>
+            <w:proofErr w:type="spellEnd"/>
+            <w:r>
+              <w:rPr>
+                <w:rFonts w:ascii="Calibri" w:eastAsia="Times New Roman" w:hAnsi="Calibri" w:cs="Calibri"/>
+                <w:color w:val="000000"/>
+                <w:lang w:val="en-IN"/>
+              </w:rPr>
+              <w:t>/oidc-ui:1.4.</w:t>
             </w:r>
             <w:r>
               <w:rPr>
@@ -3356,14 +4955,6 @@
               </w:rPr>
               <w:t>1</w:t>
             </w:r>
-            <w:r>
-              <w:rPr>
-                <w:rFonts w:ascii="Calibri" w:eastAsia="Times New Roman" w:hAnsi="Calibri" w:cs="Calibri"/>
-                <w:color w:val="000000"/>
-                <w:lang w:val="en-IN"/>
-              </w:rPr>
-              <w:t>-ES</w:t>
-            </w:r>
           </w:p>
         </w:tc>
       </w:tr>
@@ -3409,7 +5000,7 @@
                 <w:color w:val="000000"/>
                 <w:lang w:val="en-IN"/>
               </w:rPr>
-              <w:t>/authentication-internal-service:1.2.0.1</w:t>
+              <w:t>/partner-management-service:1.2.0.1-B3</w:t>
             </w:r>
           </w:p>
         </w:tc>
@@ -3456,7 +5047,7 @@
                 <w:color w:val="000000"/>
                 <w:lang w:val="en-IN"/>
               </w:rPr>
-              <w:t>/authentication-otp-service:1.2.0.1</w:t>
+              <w:t>/partner-onboarder:1.2.0.1-B4</w:t>
             </w:r>
           </w:p>
         </w:tc>
@@ -3503,7 +5094,7 @@
                 <w:color w:val="000000"/>
                 <w:lang w:val="en-IN"/>
               </w:rPr>
-              <w:t>/authentication-service:1.2.0.1</w:t>
+              <w:t>/pmp-ui:1.2.0.1-B1</w:t>
             </w:r>
           </w:p>
         </w:tc>
@@ -3550,7 +5141,7 @@
                 <w:color w:val="000000"/>
                 <w:lang w:val="en-IN"/>
               </w:rPr>
-              <w:t>/biosdk-server:1.2.0.1</w:t>
+              <w:t>/policy-management-service:1.2.0.1-B3</w:t>
             </w:r>
           </w:p>
         </w:tc>
@@ -3597,7 +5188,7 @@
                 <w:color w:val="000000"/>
                 <w:lang w:val="en-IN"/>
               </w:rPr>
-              <w:t>/commons-packet-service:1.2.0.1-B1</w:t>
+              <w:t>/postgres-init:1.2.0.1-B4</w:t>
             </w:r>
           </w:p>
         </w:tc>
@@ -3644,7 +5235,7 @@
                 <w:color w:val="000000"/>
                 <w:lang w:val="en-IN"/>
               </w:rPr>
-              <w:t>/config-server:1.1.2</w:t>
+              <w:t>/pre-registration-application-service:1.2.0.1-B1</w:t>
             </w:r>
           </w:p>
         </w:tc>
@@ -3691,1425 +5282,7 @@
                 <w:color w:val="000000"/>
                 <w:lang w:val="en-IN"/>
               </w:rPr>
-              <w:t>/consolidator-websub-service:1.2.0.1-B1</w:t>
-            </w:r>
-          </w:p>
-        </w:tc>
-      </w:tr>
-      <w:tr>
-        <w:trPr>
-          <w:trHeight w:val="300"/>
-        </w:trPr>
-        <w:tc>
-          <w:tcPr>
-            <w:tcW w:w="7787" w:type="dxa"/>
-            <w:tcBorders>
-              <w:top w:val="single" w:sz="8" w:space="0" w:color="CCCCCC"/>
-              <w:left w:val="single" w:sz="8" w:space="0" w:color="000000"/>
-              <w:bottom w:val="single" w:sz="8" w:space="0" w:color="000000"/>
-              <w:right w:val="single" w:sz="8" w:space="0" w:color="000000"/>
-            </w:tcBorders>
-            <w:shd w:val="clear" w:color="auto" w:fill="auto"/>
-            <w:vAlign w:val="bottom"/>
-            <w:hideMark/>
-          </w:tcPr>
-          <w:p>
-            <w:pPr>
-              <w:spacing w:line="240" w:lineRule="auto"/>
-              <w:rPr>
-                <w:rFonts w:ascii="Calibri" w:eastAsia="Times New Roman" w:hAnsi="Calibri" w:cs="Calibri"/>
-                <w:color w:val="000000"/>
-                <w:lang w:val="en-IN"/>
-              </w:rPr>
-            </w:pPr>
-            <w:proofErr w:type="spellStart"/>
-            <w:r>
-              <w:rPr>
-                <w:rFonts w:ascii="Calibri" w:eastAsia="Times New Roman" w:hAnsi="Calibri" w:cs="Calibri"/>
-                <w:color w:val="000000"/>
-                <w:lang w:val="en-IN"/>
-              </w:rPr>
-              <w:t>mosipid</w:t>
-            </w:r>
-            <w:proofErr w:type="spellEnd"/>
-            <w:r>
-              <w:rPr>
-                <w:rFonts w:ascii="Calibri" w:eastAsia="Times New Roman" w:hAnsi="Calibri" w:cs="Calibri"/>
-                <w:color w:val="000000"/>
-                <w:lang w:val="en-IN"/>
-              </w:rPr>
-              <w:t>/credential-request-generator:1.2.0.1</w:t>
-            </w:r>
-          </w:p>
-        </w:tc>
-      </w:tr>
-      <w:tr>
-        <w:trPr>
-          <w:trHeight w:val="300"/>
-        </w:trPr>
-        <w:tc>
-          <w:tcPr>
-            <w:tcW w:w="7787" w:type="dxa"/>
-            <w:tcBorders>
-              <w:top w:val="single" w:sz="8" w:space="0" w:color="CCCCCC"/>
-              <w:left w:val="single" w:sz="8" w:space="0" w:color="000000"/>
-              <w:bottom w:val="single" w:sz="8" w:space="0" w:color="000000"/>
-              <w:right w:val="single" w:sz="8" w:space="0" w:color="000000"/>
-            </w:tcBorders>
-            <w:shd w:val="clear" w:color="auto" w:fill="auto"/>
-            <w:vAlign w:val="bottom"/>
-            <w:hideMark/>
-          </w:tcPr>
-          <w:p>
-            <w:pPr>
-              <w:spacing w:line="240" w:lineRule="auto"/>
-              <w:rPr>
-                <w:rFonts w:ascii="Calibri" w:eastAsia="Times New Roman" w:hAnsi="Calibri" w:cs="Calibri"/>
-                <w:color w:val="000000"/>
-                <w:lang w:val="en-IN"/>
-              </w:rPr>
-            </w:pPr>
-            <w:proofErr w:type="spellStart"/>
-            <w:r>
-              <w:rPr>
-                <w:rFonts w:ascii="Calibri" w:eastAsia="Times New Roman" w:hAnsi="Calibri" w:cs="Calibri"/>
-                <w:color w:val="000000"/>
-                <w:lang w:val="en-IN"/>
-              </w:rPr>
-              <w:t>mosipid</w:t>
-            </w:r>
-            <w:proofErr w:type="spellEnd"/>
-            <w:r>
-              <w:rPr>
-                <w:rFonts w:ascii="Calibri" w:eastAsia="Times New Roman" w:hAnsi="Calibri" w:cs="Calibri"/>
-                <w:color w:val="000000"/>
-                <w:lang w:val="en-IN"/>
-              </w:rPr>
-              <w:t>/credential-service:1.2.0.1</w:t>
-            </w:r>
-          </w:p>
-        </w:tc>
-      </w:tr>
-      <w:tr>
-        <w:trPr>
-          <w:trHeight w:val="300"/>
-        </w:trPr>
-        <w:tc>
-          <w:tcPr>
-            <w:tcW w:w="7787" w:type="dxa"/>
-            <w:tcBorders>
-              <w:top w:val="single" w:sz="8" w:space="0" w:color="CCCCCC"/>
-              <w:left w:val="single" w:sz="8" w:space="0" w:color="000000"/>
-              <w:bottom w:val="single" w:sz="8" w:space="0" w:color="000000"/>
-              <w:right w:val="single" w:sz="8" w:space="0" w:color="000000"/>
-            </w:tcBorders>
-            <w:shd w:val="clear" w:color="auto" w:fill="auto"/>
-            <w:vAlign w:val="bottom"/>
-            <w:hideMark/>
-          </w:tcPr>
-          <w:p>
-            <w:pPr>
-              <w:spacing w:line="240" w:lineRule="auto"/>
-              <w:rPr>
-                <w:rFonts w:ascii="Calibri" w:eastAsia="Times New Roman" w:hAnsi="Calibri" w:cs="Calibri"/>
-                <w:color w:val="000000"/>
-                <w:lang w:val="en-IN"/>
-              </w:rPr>
-            </w:pPr>
-            <w:proofErr w:type="spellStart"/>
-            <w:r>
-              <w:rPr>
-                <w:rFonts w:ascii="Calibri" w:eastAsia="Times New Roman" w:hAnsi="Calibri" w:cs="Calibri"/>
-                <w:color w:val="000000"/>
-                <w:lang w:val="en-IN"/>
-              </w:rPr>
-              <w:t>mosipid</w:t>
-            </w:r>
-            <w:proofErr w:type="spellEnd"/>
-            <w:r>
-              <w:rPr>
-                <w:rFonts w:ascii="Calibri" w:eastAsia="Times New Roman" w:hAnsi="Calibri" w:cs="Calibri"/>
-                <w:color w:val="000000"/>
-                <w:lang w:val="en-IN"/>
-              </w:rPr>
-              <w:t>/data-share-service:1.2.0.1-B2</w:t>
-            </w:r>
-          </w:p>
-        </w:tc>
-      </w:tr>
-      <w:tr>
-        <w:trPr>
-          <w:trHeight w:val="300"/>
-        </w:trPr>
-        <w:tc>
-          <w:tcPr>
-            <w:tcW w:w="7787" w:type="dxa"/>
-            <w:tcBorders>
-              <w:top w:val="single" w:sz="8" w:space="0" w:color="CCCCCC"/>
-              <w:left w:val="single" w:sz="8" w:space="0" w:color="000000"/>
-              <w:bottom w:val="single" w:sz="8" w:space="0" w:color="000000"/>
-              <w:right w:val="single" w:sz="8" w:space="0" w:color="000000"/>
-            </w:tcBorders>
-            <w:shd w:val="clear" w:color="auto" w:fill="auto"/>
-            <w:vAlign w:val="bottom"/>
-            <w:hideMark/>
-          </w:tcPr>
-          <w:p>
-            <w:pPr>
-              <w:spacing w:line="240" w:lineRule="auto"/>
-              <w:rPr>
-                <w:rFonts w:ascii="Calibri" w:eastAsia="Times New Roman" w:hAnsi="Calibri" w:cs="Calibri"/>
-                <w:color w:val="000000"/>
-                <w:lang w:val="en-IN"/>
-              </w:rPr>
-            </w:pPr>
-            <w:proofErr w:type="spellStart"/>
-            <w:r>
-              <w:rPr>
-                <w:rFonts w:ascii="Calibri" w:eastAsia="Times New Roman" w:hAnsi="Calibri" w:cs="Calibri"/>
-                <w:color w:val="000000"/>
-                <w:lang w:val="en-IN"/>
-              </w:rPr>
-              <w:t>mosipid</w:t>
-            </w:r>
-            <w:proofErr w:type="spellEnd"/>
-            <w:r>
-              <w:rPr>
-                <w:rFonts w:ascii="Calibri" w:eastAsia="Times New Roman" w:hAnsi="Calibri" w:cs="Calibri"/>
-                <w:color w:val="000000"/>
-                <w:lang w:val="en-IN"/>
-              </w:rPr>
-              <w:t>/hotlist-service:1.2.0.1-B1</w:t>
-            </w:r>
-          </w:p>
-        </w:tc>
-      </w:tr>
-      <w:tr>
-        <w:trPr>
-          <w:trHeight w:val="300"/>
-        </w:trPr>
-        <w:tc>
-          <w:tcPr>
-            <w:tcW w:w="7787" w:type="dxa"/>
-            <w:tcBorders>
-              <w:top w:val="single" w:sz="8" w:space="0" w:color="CCCCCC"/>
-              <w:left w:val="single" w:sz="8" w:space="0" w:color="000000"/>
-              <w:bottom w:val="single" w:sz="8" w:space="0" w:color="000000"/>
-              <w:right w:val="single" w:sz="8" w:space="0" w:color="000000"/>
-            </w:tcBorders>
-            <w:shd w:val="clear" w:color="auto" w:fill="auto"/>
-            <w:vAlign w:val="bottom"/>
-            <w:hideMark/>
-          </w:tcPr>
-          <w:p>
-            <w:pPr>
-              <w:spacing w:line="240" w:lineRule="auto"/>
-              <w:rPr>
-                <w:rFonts w:ascii="Calibri" w:eastAsia="Times New Roman" w:hAnsi="Calibri" w:cs="Calibri"/>
-                <w:color w:val="000000"/>
-                <w:lang w:val="en-IN"/>
-              </w:rPr>
-            </w:pPr>
-            <w:proofErr w:type="spellStart"/>
-            <w:r>
-              <w:rPr>
-                <w:rFonts w:ascii="Calibri" w:eastAsia="Times New Roman" w:hAnsi="Calibri" w:cs="Calibri"/>
-                <w:color w:val="000000"/>
-                <w:lang w:val="en-IN"/>
-              </w:rPr>
-              <w:t>mosipid</w:t>
-            </w:r>
-            <w:proofErr w:type="spellEnd"/>
-            <w:r>
-              <w:rPr>
-                <w:rFonts w:ascii="Calibri" w:eastAsia="Times New Roman" w:hAnsi="Calibri" w:cs="Calibri"/>
-                <w:color w:val="000000"/>
-                <w:lang w:val="en-IN"/>
-              </w:rPr>
-              <w:t>/id-repository-identity-service:1.2.0.1</w:t>
-            </w:r>
-          </w:p>
-        </w:tc>
-      </w:tr>
-      <w:tr>
-        <w:trPr>
-          <w:trHeight w:val="300"/>
-        </w:trPr>
-        <w:tc>
-          <w:tcPr>
-            <w:tcW w:w="7787" w:type="dxa"/>
-            <w:tcBorders>
-              <w:top w:val="single" w:sz="8" w:space="0" w:color="CCCCCC"/>
-              <w:left w:val="single" w:sz="8" w:space="0" w:color="000000"/>
-              <w:bottom w:val="single" w:sz="8" w:space="0" w:color="000000"/>
-              <w:right w:val="single" w:sz="8" w:space="0" w:color="000000"/>
-            </w:tcBorders>
-            <w:shd w:val="clear" w:color="auto" w:fill="auto"/>
-            <w:vAlign w:val="bottom"/>
-            <w:hideMark/>
-          </w:tcPr>
-          <w:p>
-            <w:pPr>
-              <w:spacing w:line="240" w:lineRule="auto"/>
-              <w:rPr>
-                <w:rFonts w:ascii="Calibri" w:eastAsia="Times New Roman" w:hAnsi="Calibri" w:cs="Calibri"/>
-                <w:color w:val="000000"/>
-                <w:lang w:val="en-IN"/>
-              </w:rPr>
-            </w:pPr>
-            <w:proofErr w:type="spellStart"/>
-            <w:r>
-              <w:rPr>
-                <w:rFonts w:ascii="Calibri" w:eastAsia="Times New Roman" w:hAnsi="Calibri" w:cs="Calibri"/>
-                <w:color w:val="000000"/>
-                <w:lang w:val="en-IN"/>
-              </w:rPr>
-              <w:t>mosipid</w:t>
-            </w:r>
-            <w:proofErr w:type="spellEnd"/>
-            <w:r>
-              <w:rPr>
-                <w:rFonts w:ascii="Calibri" w:eastAsia="Times New Roman" w:hAnsi="Calibri" w:cs="Calibri"/>
-                <w:color w:val="000000"/>
-                <w:lang w:val="en-IN"/>
-              </w:rPr>
-              <w:t>/id-repository-salt-generator:1.2.0.1</w:t>
-            </w:r>
-          </w:p>
-        </w:tc>
-      </w:tr>
-      <w:tr>
-        <w:trPr>
-          <w:trHeight w:val="300"/>
-        </w:trPr>
-        <w:tc>
-          <w:tcPr>
-            <w:tcW w:w="7787" w:type="dxa"/>
-            <w:tcBorders>
-              <w:top w:val="single" w:sz="8" w:space="0" w:color="CCCCCC"/>
-              <w:left w:val="single" w:sz="8" w:space="0" w:color="000000"/>
-              <w:bottom w:val="single" w:sz="8" w:space="0" w:color="000000"/>
-              <w:right w:val="single" w:sz="8" w:space="0" w:color="000000"/>
-            </w:tcBorders>
-            <w:shd w:val="clear" w:color="auto" w:fill="auto"/>
-            <w:vAlign w:val="bottom"/>
-            <w:hideMark/>
-          </w:tcPr>
-          <w:p>
-            <w:pPr>
-              <w:spacing w:line="240" w:lineRule="auto"/>
-              <w:rPr>
-                <w:rFonts w:ascii="Calibri" w:eastAsia="Times New Roman" w:hAnsi="Calibri" w:cs="Calibri"/>
-                <w:color w:val="000000"/>
-                <w:lang w:val="en-IN"/>
-              </w:rPr>
-            </w:pPr>
-            <w:proofErr w:type="spellStart"/>
-            <w:r>
-              <w:rPr>
-                <w:rFonts w:ascii="Calibri" w:eastAsia="Times New Roman" w:hAnsi="Calibri" w:cs="Calibri"/>
-                <w:color w:val="000000"/>
-                <w:lang w:val="en-IN"/>
-              </w:rPr>
-              <w:t>mosipid</w:t>
-            </w:r>
-            <w:proofErr w:type="spellEnd"/>
-            <w:r>
-              <w:rPr>
-                <w:rFonts w:ascii="Calibri" w:eastAsia="Times New Roman" w:hAnsi="Calibri" w:cs="Calibri"/>
-                <w:color w:val="000000"/>
-                <w:lang w:val="en-IN"/>
-              </w:rPr>
-              <w:t>/id-repository-vid-service:1.2.0.1</w:t>
-            </w:r>
-          </w:p>
-        </w:tc>
-      </w:tr>
-      <w:tr>
-        <w:trPr>
-          <w:trHeight w:val="300"/>
-        </w:trPr>
-        <w:tc>
-          <w:tcPr>
-            <w:tcW w:w="7787" w:type="dxa"/>
-            <w:tcBorders>
-              <w:top w:val="single" w:sz="8" w:space="0" w:color="CCCCCC"/>
-              <w:left w:val="single" w:sz="8" w:space="0" w:color="000000"/>
-              <w:bottom w:val="single" w:sz="8" w:space="0" w:color="000000"/>
-              <w:right w:val="single" w:sz="8" w:space="0" w:color="000000"/>
-            </w:tcBorders>
-            <w:shd w:val="clear" w:color="auto" w:fill="auto"/>
-            <w:vAlign w:val="bottom"/>
-            <w:hideMark/>
-          </w:tcPr>
-          <w:p>
-            <w:pPr>
-              <w:spacing w:line="240" w:lineRule="auto"/>
-              <w:rPr>
-                <w:rFonts w:ascii="Calibri" w:eastAsia="Times New Roman" w:hAnsi="Calibri" w:cs="Calibri"/>
-                <w:color w:val="000000"/>
-                <w:lang w:val="en-IN"/>
-              </w:rPr>
-            </w:pPr>
-            <w:proofErr w:type="spellStart"/>
-            <w:r>
-              <w:rPr>
-                <w:rFonts w:ascii="Calibri" w:eastAsia="Times New Roman" w:hAnsi="Calibri" w:cs="Calibri"/>
-                <w:color w:val="000000"/>
-                <w:lang w:val="en-IN"/>
-              </w:rPr>
-              <w:t>mosipid</w:t>
-            </w:r>
-            <w:proofErr w:type="spellEnd"/>
-            <w:r>
-              <w:rPr>
-                <w:rFonts w:ascii="Calibri" w:eastAsia="Times New Roman" w:hAnsi="Calibri" w:cs="Calibri"/>
-                <w:color w:val="000000"/>
-                <w:lang w:val="en-IN"/>
-              </w:rPr>
-              <w:t>/kernel-auth-service:1.2.0.1-B2</w:t>
-            </w:r>
-          </w:p>
-        </w:tc>
-      </w:tr>
-      <w:tr>
-        <w:trPr>
-          <w:trHeight w:val="300"/>
-        </w:trPr>
-        <w:tc>
-          <w:tcPr>
-            <w:tcW w:w="7787" w:type="dxa"/>
-            <w:tcBorders>
-              <w:top w:val="single" w:sz="8" w:space="0" w:color="CCCCCC"/>
-              <w:left w:val="single" w:sz="8" w:space="0" w:color="000000"/>
-              <w:bottom w:val="single" w:sz="8" w:space="0" w:color="000000"/>
-              <w:right w:val="single" w:sz="8" w:space="0" w:color="000000"/>
-            </w:tcBorders>
-            <w:shd w:val="clear" w:color="auto" w:fill="auto"/>
-            <w:vAlign w:val="bottom"/>
-            <w:hideMark/>
-          </w:tcPr>
-          <w:p>
-            <w:pPr>
-              <w:spacing w:line="240" w:lineRule="auto"/>
-              <w:rPr>
-                <w:rFonts w:ascii="Calibri" w:eastAsia="Times New Roman" w:hAnsi="Calibri" w:cs="Calibri"/>
-                <w:color w:val="000000"/>
-                <w:lang w:val="en-IN"/>
-              </w:rPr>
-            </w:pPr>
-            <w:proofErr w:type="spellStart"/>
-            <w:r>
-              <w:rPr>
-                <w:rFonts w:ascii="Calibri" w:eastAsia="Times New Roman" w:hAnsi="Calibri" w:cs="Calibri"/>
-                <w:color w:val="000000"/>
-                <w:lang w:val="en-IN"/>
-              </w:rPr>
-              <w:t>mosipid</w:t>
-            </w:r>
-            <w:proofErr w:type="spellEnd"/>
-            <w:r>
-              <w:rPr>
-                <w:rFonts w:ascii="Calibri" w:eastAsia="Times New Roman" w:hAnsi="Calibri" w:cs="Calibri"/>
-                <w:color w:val="000000"/>
-                <w:lang w:val="en-IN"/>
-              </w:rPr>
-              <w:t>/kernel-idgenerator-service:1.2.0.1-B1</w:t>
-            </w:r>
-          </w:p>
-        </w:tc>
-      </w:tr>
-      <w:tr>
-        <w:trPr>
-          <w:trHeight w:val="300"/>
-        </w:trPr>
-        <w:tc>
-          <w:tcPr>
-            <w:tcW w:w="7787" w:type="dxa"/>
-            <w:tcBorders>
-              <w:top w:val="single" w:sz="8" w:space="0" w:color="CCCCCC"/>
-              <w:left w:val="single" w:sz="8" w:space="0" w:color="000000"/>
-              <w:bottom w:val="single" w:sz="8" w:space="0" w:color="000000"/>
-              <w:right w:val="single" w:sz="8" w:space="0" w:color="000000"/>
-            </w:tcBorders>
-            <w:shd w:val="clear" w:color="auto" w:fill="auto"/>
-            <w:vAlign w:val="bottom"/>
-            <w:hideMark/>
-          </w:tcPr>
-          <w:p>
-            <w:pPr>
-              <w:spacing w:line="240" w:lineRule="auto"/>
-              <w:rPr>
-                <w:rFonts w:ascii="Calibri" w:eastAsia="Times New Roman" w:hAnsi="Calibri" w:cs="Calibri"/>
-                <w:color w:val="000000"/>
-                <w:lang w:val="en-IN"/>
-              </w:rPr>
-            </w:pPr>
-            <w:proofErr w:type="spellStart"/>
-            <w:r>
-              <w:rPr>
-                <w:rFonts w:ascii="Calibri" w:eastAsia="Times New Roman" w:hAnsi="Calibri" w:cs="Calibri"/>
-                <w:color w:val="000000"/>
-                <w:lang w:val="en-IN"/>
-              </w:rPr>
-              <w:t>mosipid</w:t>
-            </w:r>
-            <w:proofErr w:type="spellEnd"/>
-            <w:r>
-              <w:rPr>
-                <w:rFonts w:ascii="Calibri" w:eastAsia="Times New Roman" w:hAnsi="Calibri" w:cs="Calibri"/>
-                <w:color w:val="000000"/>
-                <w:lang w:val="en-IN"/>
-              </w:rPr>
-              <w:t>/kernel-keymanager-service:1.2.0.1</w:t>
-            </w:r>
-          </w:p>
-        </w:tc>
-      </w:tr>
-      <w:tr>
-        <w:trPr>
-          <w:trHeight w:val="300"/>
-        </w:trPr>
-        <w:tc>
-          <w:tcPr>
-            <w:tcW w:w="7787" w:type="dxa"/>
-            <w:tcBorders>
-              <w:top w:val="single" w:sz="8" w:space="0" w:color="CCCCCC"/>
-              <w:left w:val="single" w:sz="8" w:space="0" w:color="000000"/>
-              <w:bottom w:val="single" w:sz="8" w:space="0" w:color="000000"/>
-              <w:right w:val="single" w:sz="8" w:space="0" w:color="000000"/>
-            </w:tcBorders>
-            <w:shd w:val="clear" w:color="auto" w:fill="auto"/>
-            <w:vAlign w:val="bottom"/>
-            <w:hideMark/>
-          </w:tcPr>
-          <w:p>
-            <w:pPr>
-              <w:spacing w:line="240" w:lineRule="auto"/>
-              <w:rPr>
-                <w:rFonts w:ascii="Calibri" w:eastAsia="Times New Roman" w:hAnsi="Calibri" w:cs="Calibri"/>
-                <w:color w:val="000000"/>
-                <w:lang w:val="en-IN"/>
-              </w:rPr>
-            </w:pPr>
-            <w:proofErr w:type="spellStart"/>
-            <w:r>
-              <w:rPr>
-                <w:rFonts w:ascii="Calibri" w:eastAsia="Times New Roman" w:hAnsi="Calibri" w:cs="Calibri"/>
-                <w:color w:val="000000"/>
-                <w:lang w:val="en-IN"/>
-              </w:rPr>
-              <w:t>mosipid</w:t>
-            </w:r>
-            <w:proofErr w:type="spellEnd"/>
-            <w:r>
-              <w:rPr>
-                <w:rFonts w:ascii="Calibri" w:eastAsia="Times New Roman" w:hAnsi="Calibri" w:cs="Calibri"/>
-                <w:color w:val="000000"/>
-                <w:lang w:val="en-IN"/>
-              </w:rPr>
-              <w:t>/kernel-notification-service:1.2.0.1-B1</w:t>
-            </w:r>
-          </w:p>
-        </w:tc>
-      </w:tr>
-      <w:tr>
-        <w:trPr>
-          <w:trHeight w:val="300"/>
-        </w:trPr>
-        <w:tc>
-          <w:tcPr>
-            <w:tcW w:w="7787" w:type="dxa"/>
-            <w:tcBorders>
-              <w:top w:val="single" w:sz="8" w:space="0" w:color="CCCCCC"/>
-              <w:left w:val="single" w:sz="8" w:space="0" w:color="000000"/>
-              <w:bottom w:val="single" w:sz="8" w:space="0" w:color="000000"/>
-              <w:right w:val="single" w:sz="8" w:space="0" w:color="000000"/>
-            </w:tcBorders>
-            <w:shd w:val="clear" w:color="auto" w:fill="auto"/>
-            <w:vAlign w:val="bottom"/>
-            <w:hideMark/>
-          </w:tcPr>
-          <w:p>
-            <w:pPr>
-              <w:spacing w:line="240" w:lineRule="auto"/>
-              <w:rPr>
-                <w:rFonts w:ascii="Calibri" w:eastAsia="Times New Roman" w:hAnsi="Calibri" w:cs="Calibri"/>
-                <w:color w:val="000000"/>
-                <w:lang w:val="en-IN"/>
-              </w:rPr>
-            </w:pPr>
-            <w:proofErr w:type="spellStart"/>
-            <w:r>
-              <w:rPr>
-                <w:rFonts w:ascii="Calibri" w:eastAsia="Times New Roman" w:hAnsi="Calibri" w:cs="Calibri"/>
-                <w:color w:val="000000"/>
-                <w:lang w:val="en-IN"/>
-              </w:rPr>
-              <w:t>mosipid</w:t>
-            </w:r>
-            <w:proofErr w:type="spellEnd"/>
-            <w:r>
-              <w:rPr>
-                <w:rFonts w:ascii="Calibri" w:eastAsia="Times New Roman" w:hAnsi="Calibri" w:cs="Calibri"/>
-                <w:color w:val="000000"/>
-                <w:lang w:val="en-IN"/>
-              </w:rPr>
-              <w:t>/kernel-otpmanager-service:1.2.0.1-B1</w:t>
-            </w:r>
-          </w:p>
-        </w:tc>
-      </w:tr>
-      <w:tr>
-        <w:trPr>
-          <w:trHeight w:val="300"/>
-        </w:trPr>
-        <w:tc>
-          <w:tcPr>
-            <w:tcW w:w="7787" w:type="dxa"/>
-            <w:tcBorders>
-              <w:top w:val="single" w:sz="8" w:space="0" w:color="CCCCCC"/>
-              <w:left w:val="single" w:sz="8" w:space="0" w:color="000000"/>
-              <w:bottom w:val="single" w:sz="8" w:space="0" w:color="000000"/>
-              <w:right w:val="single" w:sz="8" w:space="0" w:color="000000"/>
-            </w:tcBorders>
-            <w:shd w:val="clear" w:color="auto" w:fill="auto"/>
-            <w:vAlign w:val="bottom"/>
-            <w:hideMark/>
-          </w:tcPr>
-          <w:p>
-            <w:pPr>
-              <w:spacing w:line="240" w:lineRule="auto"/>
-              <w:rPr>
-                <w:rFonts w:ascii="Calibri" w:eastAsia="Times New Roman" w:hAnsi="Calibri" w:cs="Calibri"/>
-                <w:color w:val="000000"/>
-                <w:lang w:val="en-IN"/>
-              </w:rPr>
-            </w:pPr>
-            <w:proofErr w:type="spellStart"/>
-            <w:r>
-              <w:rPr>
-                <w:rFonts w:ascii="Calibri" w:eastAsia="Times New Roman" w:hAnsi="Calibri" w:cs="Calibri"/>
-                <w:color w:val="000000"/>
-                <w:lang w:val="en-IN"/>
-              </w:rPr>
-              <w:t>mosipid</w:t>
-            </w:r>
-            <w:proofErr w:type="spellEnd"/>
-            <w:r>
-              <w:rPr>
-                <w:rFonts w:ascii="Calibri" w:eastAsia="Times New Roman" w:hAnsi="Calibri" w:cs="Calibri"/>
-                <w:color w:val="000000"/>
-                <w:lang w:val="en-IN"/>
-              </w:rPr>
-              <w:t>/kernel-pridgenerator-service:1.2.0.1-B1</w:t>
-            </w:r>
-          </w:p>
-        </w:tc>
-      </w:tr>
-      <w:tr>
-        <w:trPr>
-          <w:trHeight w:val="300"/>
-        </w:trPr>
-        <w:tc>
-          <w:tcPr>
-            <w:tcW w:w="7787" w:type="dxa"/>
-            <w:tcBorders>
-              <w:top w:val="single" w:sz="8" w:space="0" w:color="CCCCCC"/>
-              <w:left w:val="single" w:sz="8" w:space="0" w:color="000000"/>
-              <w:bottom w:val="single" w:sz="8" w:space="0" w:color="000000"/>
-              <w:right w:val="single" w:sz="8" w:space="0" w:color="000000"/>
-            </w:tcBorders>
-            <w:shd w:val="clear" w:color="auto" w:fill="auto"/>
-            <w:vAlign w:val="bottom"/>
-            <w:hideMark/>
-          </w:tcPr>
-          <w:p>
-            <w:pPr>
-              <w:spacing w:line="240" w:lineRule="auto"/>
-              <w:rPr>
-                <w:rFonts w:ascii="Calibri" w:eastAsia="Times New Roman" w:hAnsi="Calibri" w:cs="Calibri"/>
-                <w:color w:val="000000"/>
-                <w:lang w:val="en-IN"/>
-              </w:rPr>
-            </w:pPr>
-            <w:proofErr w:type="spellStart"/>
-            <w:r>
-              <w:rPr>
-                <w:rFonts w:ascii="Calibri" w:eastAsia="Times New Roman" w:hAnsi="Calibri" w:cs="Calibri"/>
-                <w:color w:val="000000"/>
-                <w:lang w:val="en-IN"/>
-              </w:rPr>
-              <w:t>mosipid</w:t>
-            </w:r>
-            <w:proofErr w:type="spellEnd"/>
-            <w:r>
-              <w:rPr>
-                <w:rFonts w:ascii="Calibri" w:eastAsia="Times New Roman" w:hAnsi="Calibri" w:cs="Calibri"/>
-                <w:color w:val="000000"/>
-                <w:lang w:val="en-IN"/>
-              </w:rPr>
-              <w:t>/kernel-ridgenerator-service:1.2.0.1-B1</w:t>
-            </w:r>
-          </w:p>
-        </w:tc>
-      </w:tr>
-      <w:tr>
-        <w:trPr>
-          <w:trHeight w:val="300"/>
-        </w:trPr>
-        <w:tc>
-          <w:tcPr>
-            <w:tcW w:w="7787" w:type="dxa"/>
-            <w:tcBorders>
-              <w:top w:val="single" w:sz="8" w:space="0" w:color="CCCCCC"/>
-              <w:left w:val="single" w:sz="8" w:space="0" w:color="000000"/>
-              <w:bottom w:val="single" w:sz="8" w:space="0" w:color="000000"/>
-              <w:right w:val="single" w:sz="8" w:space="0" w:color="000000"/>
-            </w:tcBorders>
-            <w:shd w:val="clear" w:color="auto" w:fill="auto"/>
-            <w:vAlign w:val="bottom"/>
-            <w:hideMark/>
-          </w:tcPr>
-          <w:p>
-            <w:pPr>
-              <w:spacing w:line="240" w:lineRule="auto"/>
-              <w:rPr>
-                <w:rFonts w:ascii="Calibri" w:eastAsia="Times New Roman" w:hAnsi="Calibri" w:cs="Calibri"/>
-                <w:color w:val="000000"/>
-                <w:lang w:val="en-IN"/>
-              </w:rPr>
-            </w:pPr>
-            <w:proofErr w:type="spellStart"/>
-            <w:r>
-              <w:rPr>
-                <w:rFonts w:ascii="Calibri" w:eastAsia="Times New Roman" w:hAnsi="Calibri" w:cs="Calibri"/>
-                <w:color w:val="000000"/>
-                <w:lang w:val="en-IN"/>
-              </w:rPr>
-              <w:t>mosipid</w:t>
-            </w:r>
-            <w:proofErr w:type="spellEnd"/>
-            <w:r>
-              <w:rPr>
-                <w:rFonts w:ascii="Calibri" w:eastAsia="Times New Roman" w:hAnsi="Calibri" w:cs="Calibri"/>
-                <w:color w:val="000000"/>
-                <w:lang w:val="en-IN"/>
-              </w:rPr>
-              <w:t>/kernel-salt-generator:1.2.0.1-B2</w:t>
-            </w:r>
-          </w:p>
-        </w:tc>
-      </w:tr>
-      <w:tr>
-        <w:trPr>
-          <w:trHeight w:val="300"/>
-        </w:trPr>
-        <w:tc>
-          <w:tcPr>
-            <w:tcW w:w="7787" w:type="dxa"/>
-            <w:tcBorders>
-              <w:top w:val="single" w:sz="8" w:space="0" w:color="CCCCCC"/>
-              <w:left w:val="single" w:sz="8" w:space="0" w:color="000000"/>
-              <w:bottom w:val="single" w:sz="8" w:space="0" w:color="000000"/>
-              <w:right w:val="single" w:sz="8" w:space="0" w:color="000000"/>
-            </w:tcBorders>
-            <w:shd w:val="clear" w:color="auto" w:fill="auto"/>
-            <w:vAlign w:val="bottom"/>
-            <w:hideMark/>
-          </w:tcPr>
-          <w:p>
-            <w:pPr>
-              <w:spacing w:line="240" w:lineRule="auto"/>
-              <w:rPr>
-                <w:rFonts w:ascii="Calibri" w:eastAsia="Times New Roman" w:hAnsi="Calibri" w:cs="Calibri"/>
-                <w:color w:val="000000"/>
-                <w:lang w:val="en-IN"/>
-              </w:rPr>
-            </w:pPr>
-            <w:proofErr w:type="spellStart"/>
-            <w:r>
-              <w:rPr>
-                <w:rFonts w:ascii="Calibri" w:eastAsia="Times New Roman" w:hAnsi="Calibri" w:cs="Calibri"/>
-                <w:color w:val="000000"/>
-                <w:lang w:val="en-IN"/>
-              </w:rPr>
-              <w:t>mosipid</w:t>
-            </w:r>
-            <w:proofErr w:type="spellEnd"/>
-            <w:r>
-              <w:rPr>
-                <w:rFonts w:ascii="Calibri" w:eastAsia="Times New Roman" w:hAnsi="Calibri" w:cs="Calibri"/>
-                <w:color w:val="000000"/>
-                <w:lang w:val="en-IN"/>
-              </w:rPr>
-              <w:t>/kernel-syncdata-service:1.2.0.1-B1</w:t>
-            </w:r>
-          </w:p>
-        </w:tc>
-      </w:tr>
-      <w:tr>
-        <w:trPr>
-          <w:trHeight w:val="300"/>
-        </w:trPr>
-        <w:tc>
-          <w:tcPr>
-            <w:tcW w:w="7787" w:type="dxa"/>
-            <w:tcBorders>
-              <w:top w:val="single" w:sz="8" w:space="0" w:color="CCCCCC"/>
-              <w:left w:val="single" w:sz="8" w:space="0" w:color="000000"/>
-              <w:bottom w:val="single" w:sz="8" w:space="0" w:color="000000"/>
-              <w:right w:val="single" w:sz="8" w:space="0" w:color="000000"/>
-            </w:tcBorders>
-            <w:shd w:val="clear" w:color="auto" w:fill="auto"/>
-            <w:vAlign w:val="bottom"/>
-            <w:hideMark/>
-          </w:tcPr>
-          <w:p>
-            <w:pPr>
-              <w:spacing w:line="240" w:lineRule="auto"/>
-              <w:rPr>
-                <w:rFonts w:ascii="Calibri" w:eastAsia="Times New Roman" w:hAnsi="Calibri" w:cs="Calibri"/>
-                <w:color w:val="000000"/>
-                <w:lang w:val="en-IN"/>
-              </w:rPr>
-            </w:pPr>
-            <w:proofErr w:type="spellStart"/>
-            <w:r>
-              <w:rPr>
-                <w:rFonts w:ascii="Calibri" w:eastAsia="Times New Roman" w:hAnsi="Calibri" w:cs="Calibri"/>
-                <w:color w:val="000000"/>
-                <w:lang w:val="en-IN"/>
-              </w:rPr>
-              <w:t>mosipid</w:t>
-            </w:r>
-            <w:proofErr w:type="spellEnd"/>
-            <w:r>
-              <w:rPr>
-                <w:rFonts w:ascii="Calibri" w:eastAsia="Times New Roman" w:hAnsi="Calibri" w:cs="Calibri"/>
-                <w:color w:val="000000"/>
-                <w:lang w:val="en-IN"/>
-              </w:rPr>
-              <w:t>/keycloak-init:1.2.0.1</w:t>
-            </w:r>
-          </w:p>
-        </w:tc>
-      </w:tr>
-      <w:tr>
-        <w:trPr>
-          <w:trHeight w:val="300"/>
-        </w:trPr>
-        <w:tc>
-          <w:tcPr>
-            <w:tcW w:w="7787" w:type="dxa"/>
-            <w:tcBorders>
-              <w:top w:val="single" w:sz="8" w:space="0" w:color="CCCCCC"/>
-              <w:left w:val="single" w:sz="8" w:space="0" w:color="000000"/>
-              <w:bottom w:val="single" w:sz="8" w:space="0" w:color="000000"/>
-              <w:right w:val="single" w:sz="8" w:space="0" w:color="000000"/>
-            </w:tcBorders>
-            <w:shd w:val="clear" w:color="auto" w:fill="auto"/>
-            <w:vAlign w:val="bottom"/>
-            <w:hideMark/>
-          </w:tcPr>
-          <w:p>
-            <w:pPr>
-              <w:spacing w:line="240" w:lineRule="auto"/>
-              <w:rPr>
-                <w:rFonts w:ascii="Calibri" w:eastAsia="Times New Roman" w:hAnsi="Calibri" w:cs="Calibri"/>
-                <w:color w:val="000000"/>
-                <w:lang w:val="en-IN"/>
-              </w:rPr>
-            </w:pPr>
-            <w:proofErr w:type="spellStart"/>
-            <w:r>
-              <w:rPr>
-                <w:rFonts w:ascii="Calibri" w:eastAsia="Times New Roman" w:hAnsi="Calibri" w:cs="Calibri"/>
-                <w:color w:val="000000"/>
-                <w:lang w:val="en-IN"/>
-              </w:rPr>
-              <w:t>mosipid</w:t>
-            </w:r>
-            <w:proofErr w:type="spellEnd"/>
-            <w:r>
-              <w:rPr>
-                <w:rFonts w:ascii="Calibri" w:eastAsia="Times New Roman" w:hAnsi="Calibri" w:cs="Calibri"/>
-                <w:color w:val="000000"/>
-                <w:lang w:val="en-IN"/>
-              </w:rPr>
-              <w:t>/keycloak-init:1.2.0.1-B2</w:t>
-            </w:r>
-          </w:p>
-        </w:tc>
-      </w:tr>
-      <w:tr>
-        <w:trPr>
-          <w:trHeight w:val="300"/>
-        </w:trPr>
-        <w:tc>
-          <w:tcPr>
-            <w:tcW w:w="7787" w:type="dxa"/>
-            <w:tcBorders>
-              <w:top w:val="single" w:sz="8" w:space="0" w:color="CCCCCC"/>
-              <w:left w:val="single" w:sz="8" w:space="0" w:color="000000"/>
-              <w:bottom w:val="single" w:sz="8" w:space="0" w:color="000000"/>
-              <w:right w:val="single" w:sz="8" w:space="0" w:color="000000"/>
-            </w:tcBorders>
-            <w:shd w:val="clear" w:color="auto" w:fill="auto"/>
-            <w:vAlign w:val="bottom"/>
-            <w:hideMark/>
-          </w:tcPr>
-          <w:p>
-            <w:pPr>
-              <w:spacing w:line="240" w:lineRule="auto"/>
-              <w:rPr>
-                <w:rFonts w:ascii="Calibri" w:eastAsia="Times New Roman" w:hAnsi="Calibri" w:cs="Calibri"/>
-                <w:color w:val="000000"/>
-                <w:lang w:val="en-IN"/>
-              </w:rPr>
-            </w:pPr>
-            <w:proofErr w:type="spellStart"/>
-            <w:r>
-              <w:rPr>
-                <w:rFonts w:ascii="Calibri" w:eastAsia="Times New Roman" w:hAnsi="Calibri" w:cs="Calibri"/>
-                <w:color w:val="000000"/>
-                <w:lang w:val="en-IN"/>
-              </w:rPr>
-              <w:t>mosipid</w:t>
-            </w:r>
-            <w:proofErr w:type="spellEnd"/>
-            <w:r>
-              <w:rPr>
-                <w:rFonts w:ascii="Calibri" w:eastAsia="Times New Roman" w:hAnsi="Calibri" w:cs="Calibri"/>
-                <w:color w:val="000000"/>
-                <w:lang w:val="en-IN"/>
-              </w:rPr>
-              <w:t>/keycloak-init:1.2.0.1-B3</w:t>
-            </w:r>
-          </w:p>
-        </w:tc>
-      </w:tr>
-      <w:tr>
-        <w:trPr>
-          <w:trHeight w:val="300"/>
-        </w:trPr>
-        <w:tc>
-          <w:tcPr>
-            <w:tcW w:w="7787" w:type="dxa"/>
-            <w:tcBorders>
-              <w:top w:val="single" w:sz="8" w:space="0" w:color="CCCCCC"/>
-              <w:left w:val="single" w:sz="8" w:space="0" w:color="000000"/>
-              <w:bottom w:val="single" w:sz="8" w:space="0" w:color="000000"/>
-              <w:right w:val="single" w:sz="8" w:space="0" w:color="000000"/>
-            </w:tcBorders>
-            <w:shd w:val="clear" w:color="auto" w:fill="auto"/>
-            <w:vAlign w:val="bottom"/>
-            <w:hideMark/>
-          </w:tcPr>
-          <w:p>
-            <w:pPr>
-              <w:spacing w:line="240" w:lineRule="auto"/>
-              <w:rPr>
-                <w:rFonts w:ascii="Calibri" w:eastAsia="Times New Roman" w:hAnsi="Calibri" w:cs="Calibri"/>
-                <w:color w:val="000000"/>
-                <w:lang w:val="en-IN"/>
-              </w:rPr>
-            </w:pPr>
-            <w:proofErr w:type="spellStart"/>
-            <w:r>
-              <w:rPr>
-                <w:rFonts w:ascii="Calibri" w:eastAsia="Times New Roman" w:hAnsi="Calibri" w:cs="Calibri"/>
-                <w:color w:val="000000"/>
-                <w:lang w:val="en-IN"/>
-              </w:rPr>
-              <w:t>mosipid</w:t>
-            </w:r>
-            <w:proofErr w:type="spellEnd"/>
-            <w:r>
-              <w:rPr>
-                <w:rFonts w:ascii="Calibri" w:eastAsia="Times New Roman" w:hAnsi="Calibri" w:cs="Calibri"/>
-                <w:color w:val="000000"/>
-                <w:lang w:val="en-IN"/>
-              </w:rPr>
-              <w:t>/keys-generator:1.2.0.1-B3</w:t>
-            </w:r>
-          </w:p>
-        </w:tc>
-      </w:tr>
-      <w:tr>
-        <w:trPr>
-          <w:trHeight w:val="300"/>
-        </w:trPr>
-        <w:tc>
-          <w:tcPr>
-            <w:tcW w:w="7787" w:type="dxa"/>
-            <w:tcBorders>
-              <w:top w:val="single" w:sz="8" w:space="0" w:color="CCCCCC"/>
-              <w:left w:val="single" w:sz="8" w:space="0" w:color="000000"/>
-              <w:bottom w:val="single" w:sz="8" w:space="0" w:color="000000"/>
-              <w:right w:val="single" w:sz="8" w:space="0" w:color="000000"/>
-            </w:tcBorders>
-            <w:shd w:val="clear" w:color="auto" w:fill="auto"/>
-            <w:vAlign w:val="bottom"/>
-            <w:hideMark/>
-          </w:tcPr>
-          <w:p>
-            <w:pPr>
-              <w:spacing w:line="240" w:lineRule="auto"/>
-              <w:rPr>
-                <w:rFonts w:ascii="Calibri" w:eastAsia="Times New Roman" w:hAnsi="Calibri" w:cs="Calibri"/>
-                <w:color w:val="000000"/>
-                <w:lang w:val="en-IN"/>
-              </w:rPr>
-            </w:pPr>
-            <w:proofErr w:type="spellStart"/>
-            <w:r>
-              <w:rPr>
-                <w:rFonts w:ascii="Calibri" w:eastAsia="Times New Roman" w:hAnsi="Calibri" w:cs="Calibri"/>
-                <w:color w:val="000000"/>
-                <w:lang w:val="en-IN"/>
-              </w:rPr>
-              <w:t>mosipid</w:t>
-            </w:r>
-            <w:proofErr w:type="spellEnd"/>
-            <w:r>
-              <w:rPr>
-                <w:rFonts w:ascii="Calibri" w:eastAsia="Times New Roman" w:hAnsi="Calibri" w:cs="Calibri"/>
-                <w:color w:val="000000"/>
-                <w:lang w:val="en-IN"/>
-              </w:rPr>
-              <w:t>/masterdata-loader:1.2.0.1-B4</w:t>
-            </w:r>
-          </w:p>
-        </w:tc>
-      </w:tr>
-      <w:tr>
-        <w:trPr>
-          <w:trHeight w:val="300"/>
-        </w:trPr>
-        <w:tc>
-          <w:tcPr>
-            <w:tcW w:w="7787" w:type="dxa"/>
-            <w:tcBorders>
-              <w:top w:val="single" w:sz="8" w:space="0" w:color="CCCCCC"/>
-              <w:left w:val="single" w:sz="8" w:space="0" w:color="000000"/>
-              <w:bottom w:val="single" w:sz="8" w:space="0" w:color="000000"/>
-              <w:right w:val="single" w:sz="8" w:space="0" w:color="000000"/>
-            </w:tcBorders>
-            <w:shd w:val="clear" w:color="auto" w:fill="auto"/>
-            <w:vAlign w:val="bottom"/>
-            <w:hideMark/>
-          </w:tcPr>
-          <w:p>
-            <w:pPr>
-              <w:spacing w:line="240" w:lineRule="auto"/>
-              <w:rPr>
-                <w:rFonts w:ascii="Calibri" w:eastAsia="Times New Roman" w:hAnsi="Calibri" w:cs="Calibri"/>
-                <w:color w:val="000000"/>
-                <w:lang w:val="en-IN"/>
-              </w:rPr>
-            </w:pPr>
-            <w:proofErr w:type="spellStart"/>
-            <w:r>
-              <w:rPr>
-                <w:rFonts w:ascii="Calibri" w:eastAsia="Times New Roman" w:hAnsi="Calibri" w:cs="Calibri"/>
-                <w:color w:val="000000"/>
-                <w:lang w:val="en-IN"/>
-              </w:rPr>
-              <w:t>mosipid</w:t>
-            </w:r>
-            <w:proofErr w:type="spellEnd"/>
-            <w:r>
-              <w:rPr>
-                <w:rFonts w:ascii="Calibri" w:eastAsia="Times New Roman" w:hAnsi="Calibri" w:cs="Calibri"/>
-                <w:color w:val="000000"/>
-                <w:lang w:val="en-IN"/>
-              </w:rPr>
-              <w:t>/mock-abis:1.2.0.1-B2</w:t>
-            </w:r>
-          </w:p>
-        </w:tc>
-      </w:tr>
-      <w:tr>
-        <w:trPr>
-          <w:trHeight w:val="300"/>
-        </w:trPr>
-        <w:tc>
-          <w:tcPr>
-            <w:tcW w:w="7787" w:type="dxa"/>
-            <w:tcBorders>
-              <w:top w:val="single" w:sz="8" w:space="0" w:color="CCCCCC"/>
-              <w:left w:val="single" w:sz="8" w:space="0" w:color="000000"/>
-              <w:bottom w:val="single" w:sz="8" w:space="0" w:color="000000"/>
-              <w:right w:val="single" w:sz="8" w:space="0" w:color="000000"/>
-            </w:tcBorders>
-            <w:shd w:val="clear" w:color="auto" w:fill="auto"/>
-            <w:vAlign w:val="bottom"/>
-            <w:hideMark/>
-          </w:tcPr>
-          <w:p>
-            <w:pPr>
-              <w:spacing w:line="240" w:lineRule="auto"/>
-              <w:rPr>
-                <w:rFonts w:ascii="Calibri" w:eastAsia="Times New Roman" w:hAnsi="Calibri" w:cs="Calibri"/>
-                <w:color w:val="000000"/>
-                <w:lang w:val="en-IN"/>
-              </w:rPr>
-            </w:pPr>
-            <w:proofErr w:type="spellStart"/>
-            <w:r>
-              <w:rPr>
-                <w:rFonts w:ascii="Calibri" w:eastAsia="Times New Roman" w:hAnsi="Calibri" w:cs="Calibri"/>
-                <w:color w:val="000000"/>
-                <w:lang w:val="en-IN"/>
-              </w:rPr>
-              <w:t>mosipid</w:t>
-            </w:r>
-            <w:proofErr w:type="spellEnd"/>
-            <w:r>
-              <w:rPr>
-                <w:rFonts w:ascii="Calibri" w:eastAsia="Times New Roman" w:hAnsi="Calibri" w:cs="Calibri"/>
-                <w:color w:val="000000"/>
-                <w:lang w:val="en-IN"/>
-              </w:rPr>
-              <w:t>/mock-mv:1.2.0.1-B2</w:t>
-            </w:r>
-          </w:p>
-        </w:tc>
-      </w:tr>
-      <w:tr>
-        <w:trPr>
-          <w:trHeight w:val="300"/>
-        </w:trPr>
-        <w:tc>
-          <w:tcPr>
-            <w:tcW w:w="7787" w:type="dxa"/>
-            <w:tcBorders>
-              <w:top w:val="single" w:sz="8" w:space="0" w:color="CCCCCC"/>
-              <w:left w:val="single" w:sz="8" w:space="0" w:color="000000"/>
-              <w:bottom w:val="single" w:sz="8" w:space="0" w:color="000000"/>
-              <w:right w:val="single" w:sz="8" w:space="0" w:color="000000"/>
-            </w:tcBorders>
-            <w:shd w:val="clear" w:color="auto" w:fill="auto"/>
-            <w:vAlign w:val="bottom"/>
-            <w:hideMark/>
-          </w:tcPr>
-          <w:p>
-            <w:pPr>
-              <w:spacing w:line="240" w:lineRule="auto"/>
-              <w:rPr>
-                <w:rFonts w:ascii="Calibri" w:eastAsia="Times New Roman" w:hAnsi="Calibri" w:cs="Calibri"/>
-                <w:color w:val="000000"/>
-                <w:lang w:val="en-IN"/>
-              </w:rPr>
-            </w:pPr>
-            <w:proofErr w:type="spellStart"/>
-            <w:r>
-              <w:rPr>
-                <w:rFonts w:ascii="Calibri" w:eastAsia="Times New Roman" w:hAnsi="Calibri" w:cs="Calibri"/>
-                <w:color w:val="000000"/>
-                <w:lang w:val="en-IN"/>
-              </w:rPr>
-              <w:t>mosipid</w:t>
-            </w:r>
-            <w:proofErr w:type="spellEnd"/>
-            <w:r>
-              <w:rPr>
-                <w:rFonts w:ascii="Calibri" w:eastAsia="Times New Roman" w:hAnsi="Calibri" w:cs="Calibri"/>
-                <w:color w:val="000000"/>
-                <w:lang w:val="en-IN"/>
-              </w:rPr>
-              <w:t>/mock-relying-party-service:0.9.1</w:t>
-            </w:r>
-          </w:p>
-        </w:tc>
-      </w:tr>
-      <w:tr>
-        <w:trPr>
-          <w:trHeight w:val="300"/>
-        </w:trPr>
-        <w:tc>
-          <w:tcPr>
-            <w:tcW w:w="7787" w:type="dxa"/>
-            <w:tcBorders>
-              <w:top w:val="single" w:sz="8" w:space="0" w:color="CCCCCC"/>
-              <w:left w:val="single" w:sz="8" w:space="0" w:color="000000"/>
-              <w:bottom w:val="single" w:sz="8" w:space="0" w:color="000000"/>
-              <w:right w:val="single" w:sz="8" w:space="0" w:color="000000"/>
-            </w:tcBorders>
-            <w:shd w:val="clear" w:color="auto" w:fill="auto"/>
-            <w:vAlign w:val="bottom"/>
-            <w:hideMark/>
-          </w:tcPr>
-          <w:p>
-            <w:pPr>
-              <w:spacing w:line="240" w:lineRule="auto"/>
-              <w:rPr>
-                <w:rFonts w:ascii="Calibri" w:eastAsia="Times New Roman" w:hAnsi="Calibri" w:cs="Calibri"/>
-                <w:color w:val="000000"/>
-                <w:lang w:val="en-IN"/>
-              </w:rPr>
-            </w:pPr>
-            <w:proofErr w:type="spellStart"/>
-            <w:r>
-              <w:rPr>
-                <w:rFonts w:ascii="Calibri" w:eastAsia="Times New Roman" w:hAnsi="Calibri" w:cs="Calibri"/>
-                <w:color w:val="000000"/>
-                <w:lang w:val="en-IN"/>
-              </w:rPr>
-              <w:t>mosipid</w:t>
-            </w:r>
-            <w:proofErr w:type="spellEnd"/>
-            <w:r>
-              <w:rPr>
-                <w:rFonts w:ascii="Calibri" w:eastAsia="Times New Roman" w:hAnsi="Calibri" w:cs="Calibri"/>
-                <w:color w:val="000000"/>
-                <w:lang w:val="en-IN"/>
-              </w:rPr>
-              <w:t>/mock-relying-party-service:0.9.2</w:t>
-            </w:r>
-          </w:p>
-        </w:tc>
-      </w:tr>
-      <w:tr>
-        <w:trPr>
-          <w:trHeight w:val="300"/>
-        </w:trPr>
-        <w:tc>
-          <w:tcPr>
-            <w:tcW w:w="7787" w:type="dxa"/>
-            <w:tcBorders>
-              <w:top w:val="single" w:sz="8" w:space="0" w:color="CCCCCC"/>
-              <w:left w:val="single" w:sz="8" w:space="0" w:color="000000"/>
-              <w:bottom w:val="single" w:sz="8" w:space="0" w:color="000000"/>
-              <w:right w:val="single" w:sz="8" w:space="0" w:color="000000"/>
-            </w:tcBorders>
-            <w:shd w:val="clear" w:color="auto" w:fill="auto"/>
-            <w:vAlign w:val="bottom"/>
-            <w:hideMark/>
-          </w:tcPr>
-          <w:p>
-            <w:pPr>
-              <w:spacing w:line="240" w:lineRule="auto"/>
-              <w:rPr>
-                <w:rFonts w:ascii="Calibri" w:eastAsia="Times New Roman" w:hAnsi="Calibri" w:cs="Calibri"/>
-                <w:color w:val="000000"/>
-                <w:lang w:val="en-IN"/>
-              </w:rPr>
-            </w:pPr>
-            <w:proofErr w:type="spellStart"/>
-            <w:r>
-              <w:rPr>
-                <w:rFonts w:ascii="Calibri" w:eastAsia="Times New Roman" w:hAnsi="Calibri" w:cs="Calibri"/>
-                <w:color w:val="000000"/>
-                <w:lang w:val="en-IN"/>
-              </w:rPr>
-              <w:t>mosipid</w:t>
-            </w:r>
-            <w:proofErr w:type="spellEnd"/>
-            <w:r>
-              <w:rPr>
-                <w:rFonts w:ascii="Calibri" w:eastAsia="Times New Roman" w:hAnsi="Calibri" w:cs="Calibri"/>
-                <w:color w:val="000000"/>
-                <w:lang w:val="en-IN"/>
-              </w:rPr>
-              <w:t>/mock-relying-party-ui:0.9.1</w:t>
-            </w:r>
-          </w:p>
-        </w:tc>
-      </w:tr>
-      <w:tr>
-        <w:trPr>
-          <w:trHeight w:val="300"/>
-        </w:trPr>
-        <w:tc>
-          <w:tcPr>
-            <w:tcW w:w="7787" w:type="dxa"/>
-            <w:tcBorders>
-              <w:top w:val="single" w:sz="8" w:space="0" w:color="CCCCCC"/>
-              <w:left w:val="single" w:sz="8" w:space="0" w:color="000000"/>
-              <w:bottom w:val="single" w:sz="8" w:space="0" w:color="000000"/>
-              <w:right w:val="single" w:sz="8" w:space="0" w:color="000000"/>
-            </w:tcBorders>
-            <w:shd w:val="clear" w:color="auto" w:fill="auto"/>
-            <w:vAlign w:val="bottom"/>
-            <w:hideMark/>
-          </w:tcPr>
-          <w:p>
-            <w:pPr>
-              <w:spacing w:line="240" w:lineRule="auto"/>
-              <w:rPr>
-                <w:rFonts w:ascii="Calibri" w:eastAsia="Times New Roman" w:hAnsi="Calibri" w:cs="Calibri"/>
-                <w:color w:val="000000"/>
-                <w:lang w:val="en-IN"/>
-              </w:rPr>
-            </w:pPr>
-            <w:proofErr w:type="spellStart"/>
-            <w:r>
-              <w:rPr>
-                <w:rFonts w:ascii="Calibri" w:eastAsia="Times New Roman" w:hAnsi="Calibri" w:cs="Calibri"/>
-                <w:color w:val="000000"/>
-                <w:lang w:val="en-IN"/>
-              </w:rPr>
-              <w:t>mosipid</w:t>
-            </w:r>
-            <w:proofErr w:type="spellEnd"/>
-            <w:r>
-              <w:rPr>
-                <w:rFonts w:ascii="Calibri" w:eastAsia="Times New Roman" w:hAnsi="Calibri" w:cs="Calibri"/>
-                <w:color w:val="000000"/>
-                <w:lang w:val="en-IN"/>
-              </w:rPr>
-              <w:t>/mock-relying-party-ui:0.9.2</w:t>
-            </w:r>
-          </w:p>
-        </w:tc>
-      </w:tr>
-      <w:tr>
-        <w:trPr>
-          <w:trHeight w:val="300"/>
-        </w:trPr>
-        <w:tc>
-          <w:tcPr>
-            <w:tcW w:w="7787" w:type="dxa"/>
-            <w:tcBorders>
-              <w:top w:val="single" w:sz="8" w:space="0" w:color="CCCCCC"/>
-              <w:left w:val="single" w:sz="8" w:space="0" w:color="000000"/>
-              <w:bottom w:val="single" w:sz="8" w:space="0" w:color="000000"/>
-              <w:right w:val="single" w:sz="8" w:space="0" w:color="000000"/>
-            </w:tcBorders>
-            <w:shd w:val="clear" w:color="auto" w:fill="auto"/>
-            <w:vAlign w:val="bottom"/>
-            <w:hideMark/>
-          </w:tcPr>
-          <w:p>
-            <w:pPr>
-              <w:spacing w:line="240" w:lineRule="auto"/>
-              <w:rPr>
-                <w:rFonts w:ascii="Calibri" w:eastAsia="Times New Roman" w:hAnsi="Calibri" w:cs="Calibri"/>
-                <w:color w:val="000000"/>
-                <w:lang w:val="en-IN"/>
-              </w:rPr>
-            </w:pPr>
-            <w:proofErr w:type="spellStart"/>
-            <w:r>
-              <w:rPr>
-                <w:rFonts w:ascii="Calibri" w:eastAsia="Times New Roman" w:hAnsi="Calibri" w:cs="Calibri"/>
-                <w:color w:val="000000"/>
-                <w:lang w:val="en-IN"/>
-              </w:rPr>
-              <w:t>mosipid</w:t>
-            </w:r>
-            <w:proofErr w:type="spellEnd"/>
-            <w:r>
-              <w:rPr>
-                <w:rFonts w:ascii="Calibri" w:eastAsia="Times New Roman" w:hAnsi="Calibri" w:cs="Calibri"/>
-                <w:color w:val="000000"/>
-                <w:lang w:val="en-IN"/>
-              </w:rPr>
-              <w:t>/oidc-ui:1.4.</w:t>
-            </w:r>
-            <w:r>
-              <w:rPr>
-                <w:rFonts w:ascii="Calibri" w:eastAsia="Times New Roman" w:hAnsi="Calibri" w:cs="Calibri"/>
-                <w:color w:val="000000"/>
-                <w:lang w:val="en-IN"/>
-              </w:rPr>
-              <w:t>1</w:t>
-            </w:r>
-          </w:p>
-        </w:tc>
-      </w:tr>
-      <w:tr>
-        <w:trPr>
-          <w:trHeight w:val="300"/>
-        </w:trPr>
-        <w:tc>
-          <w:tcPr>
-            <w:tcW w:w="7787" w:type="dxa"/>
-            <w:tcBorders>
-              <w:top w:val="single" w:sz="8" w:space="0" w:color="CCCCCC"/>
-              <w:left w:val="single" w:sz="8" w:space="0" w:color="000000"/>
-              <w:bottom w:val="single" w:sz="8" w:space="0" w:color="000000"/>
-              <w:right w:val="single" w:sz="8" w:space="0" w:color="000000"/>
-            </w:tcBorders>
-            <w:shd w:val="clear" w:color="auto" w:fill="auto"/>
-            <w:vAlign w:val="bottom"/>
-            <w:hideMark/>
-          </w:tcPr>
-          <w:p>
-            <w:pPr>
-              <w:spacing w:line="240" w:lineRule="auto"/>
-              <w:rPr>
-                <w:rFonts w:ascii="Calibri" w:eastAsia="Times New Roman" w:hAnsi="Calibri" w:cs="Calibri"/>
-                <w:color w:val="000000"/>
-                <w:lang w:val="en-IN"/>
-              </w:rPr>
-            </w:pPr>
-            <w:proofErr w:type="spellStart"/>
-            <w:r>
-              <w:rPr>
-                <w:rFonts w:ascii="Calibri" w:eastAsia="Times New Roman" w:hAnsi="Calibri" w:cs="Calibri"/>
-                <w:color w:val="000000"/>
-                <w:lang w:val="en-IN"/>
-              </w:rPr>
-              <w:t>mosipid</w:t>
-            </w:r>
-            <w:proofErr w:type="spellEnd"/>
-            <w:r>
-              <w:rPr>
-                <w:rFonts w:ascii="Calibri" w:eastAsia="Times New Roman" w:hAnsi="Calibri" w:cs="Calibri"/>
-                <w:color w:val="000000"/>
-                <w:lang w:val="en-IN"/>
-              </w:rPr>
-              <w:t>/partner-management-service:1.2.0.1-B3</w:t>
-            </w:r>
-          </w:p>
-        </w:tc>
-      </w:tr>
-      <w:tr>
-        <w:trPr>
-          <w:trHeight w:val="300"/>
-        </w:trPr>
-        <w:tc>
-          <w:tcPr>
-            <w:tcW w:w="7787" w:type="dxa"/>
-            <w:tcBorders>
-              <w:top w:val="single" w:sz="8" w:space="0" w:color="CCCCCC"/>
-              <w:left w:val="single" w:sz="8" w:space="0" w:color="000000"/>
-              <w:bottom w:val="single" w:sz="8" w:space="0" w:color="000000"/>
-              <w:right w:val="single" w:sz="8" w:space="0" w:color="000000"/>
-            </w:tcBorders>
-            <w:shd w:val="clear" w:color="auto" w:fill="auto"/>
-            <w:vAlign w:val="bottom"/>
-            <w:hideMark/>
-          </w:tcPr>
-          <w:p>
-            <w:pPr>
-              <w:spacing w:line="240" w:lineRule="auto"/>
-              <w:rPr>
-                <w:rFonts w:ascii="Calibri" w:eastAsia="Times New Roman" w:hAnsi="Calibri" w:cs="Calibri"/>
-                <w:color w:val="000000"/>
-                <w:lang w:val="en-IN"/>
-              </w:rPr>
-            </w:pPr>
-            <w:proofErr w:type="spellStart"/>
-            <w:r>
-              <w:rPr>
-                <w:rFonts w:ascii="Calibri" w:eastAsia="Times New Roman" w:hAnsi="Calibri" w:cs="Calibri"/>
-                <w:color w:val="000000"/>
-                <w:lang w:val="en-IN"/>
-              </w:rPr>
-              <w:t>mosipid</w:t>
-            </w:r>
-            <w:proofErr w:type="spellEnd"/>
-            <w:r>
-              <w:rPr>
-                <w:rFonts w:ascii="Calibri" w:eastAsia="Times New Roman" w:hAnsi="Calibri" w:cs="Calibri"/>
-                <w:color w:val="000000"/>
-                <w:lang w:val="en-IN"/>
-              </w:rPr>
-              <w:t>/partner-onboarder:1.2.0.1-B4</w:t>
+              <w:t>/pre-registration-batchjob:1.2.0.1-B1</w:t>
             </w:r>
           </w:p>
         </w:tc>
@@ -5157,241 +5330,6 @@
                 <w:color w:val="000000"/>
                 <w:lang w:val="en-IN"/>
               </w:rPr>
-              <w:t>/pmp-ui:1.2.0.1-B1</w:t>
-            </w:r>
-          </w:p>
-        </w:tc>
-      </w:tr>
-      <w:tr>
-        <w:trPr>
-          <w:trHeight w:val="300"/>
-        </w:trPr>
-        <w:tc>
-          <w:tcPr>
-            <w:tcW w:w="7787" w:type="dxa"/>
-            <w:tcBorders>
-              <w:top w:val="single" w:sz="8" w:space="0" w:color="CCCCCC"/>
-              <w:left w:val="single" w:sz="8" w:space="0" w:color="000000"/>
-              <w:bottom w:val="single" w:sz="8" w:space="0" w:color="000000"/>
-              <w:right w:val="single" w:sz="8" w:space="0" w:color="000000"/>
-            </w:tcBorders>
-            <w:shd w:val="clear" w:color="auto" w:fill="auto"/>
-            <w:vAlign w:val="bottom"/>
-            <w:hideMark/>
-          </w:tcPr>
-          <w:p>
-            <w:pPr>
-              <w:spacing w:line="240" w:lineRule="auto"/>
-              <w:rPr>
-                <w:rFonts w:ascii="Calibri" w:eastAsia="Times New Roman" w:hAnsi="Calibri" w:cs="Calibri"/>
-                <w:color w:val="000000"/>
-                <w:lang w:val="en-IN"/>
-              </w:rPr>
-            </w:pPr>
-            <w:proofErr w:type="spellStart"/>
-            <w:r>
-              <w:rPr>
-                <w:rFonts w:ascii="Calibri" w:eastAsia="Times New Roman" w:hAnsi="Calibri" w:cs="Calibri"/>
-                <w:color w:val="000000"/>
-                <w:lang w:val="en-IN"/>
-              </w:rPr>
-              <w:t>mosipid</w:t>
-            </w:r>
-            <w:proofErr w:type="spellEnd"/>
-            <w:r>
-              <w:rPr>
-                <w:rFonts w:ascii="Calibri" w:eastAsia="Times New Roman" w:hAnsi="Calibri" w:cs="Calibri"/>
-                <w:color w:val="000000"/>
-                <w:lang w:val="en-IN"/>
-              </w:rPr>
-              <w:t>/policy-management-service:1.2.0.1-B3</w:t>
-            </w:r>
-          </w:p>
-        </w:tc>
-      </w:tr>
-      <w:tr>
-        <w:trPr>
-          <w:trHeight w:val="300"/>
-        </w:trPr>
-        <w:tc>
-          <w:tcPr>
-            <w:tcW w:w="7787" w:type="dxa"/>
-            <w:tcBorders>
-              <w:top w:val="single" w:sz="8" w:space="0" w:color="CCCCCC"/>
-              <w:left w:val="single" w:sz="8" w:space="0" w:color="000000"/>
-              <w:bottom w:val="single" w:sz="8" w:space="0" w:color="000000"/>
-              <w:right w:val="single" w:sz="8" w:space="0" w:color="000000"/>
-            </w:tcBorders>
-            <w:shd w:val="clear" w:color="auto" w:fill="auto"/>
-            <w:vAlign w:val="bottom"/>
-            <w:hideMark/>
-          </w:tcPr>
-          <w:p>
-            <w:pPr>
-              <w:spacing w:line="240" w:lineRule="auto"/>
-              <w:rPr>
-                <w:rFonts w:ascii="Calibri" w:eastAsia="Times New Roman" w:hAnsi="Calibri" w:cs="Calibri"/>
-                <w:color w:val="000000"/>
-                <w:lang w:val="en-IN"/>
-              </w:rPr>
-            </w:pPr>
-            <w:proofErr w:type="spellStart"/>
-            <w:r>
-              <w:rPr>
-                <w:rFonts w:ascii="Calibri" w:eastAsia="Times New Roman" w:hAnsi="Calibri" w:cs="Calibri"/>
-                <w:color w:val="000000"/>
-                <w:lang w:val="en-IN"/>
-              </w:rPr>
-              <w:t>mosipid</w:t>
-            </w:r>
-            <w:proofErr w:type="spellEnd"/>
-            <w:r>
-              <w:rPr>
-                <w:rFonts w:ascii="Calibri" w:eastAsia="Times New Roman" w:hAnsi="Calibri" w:cs="Calibri"/>
-                <w:color w:val="000000"/>
-                <w:lang w:val="en-IN"/>
-              </w:rPr>
-              <w:t>/postgres-init:1.2.0.1-B4</w:t>
-            </w:r>
-          </w:p>
-        </w:tc>
-      </w:tr>
-      <w:tr>
-        <w:trPr>
-          <w:trHeight w:val="300"/>
-        </w:trPr>
-        <w:tc>
-          <w:tcPr>
-            <w:tcW w:w="7787" w:type="dxa"/>
-            <w:tcBorders>
-              <w:top w:val="single" w:sz="8" w:space="0" w:color="CCCCCC"/>
-              <w:left w:val="single" w:sz="8" w:space="0" w:color="000000"/>
-              <w:bottom w:val="single" w:sz="8" w:space="0" w:color="000000"/>
-              <w:right w:val="single" w:sz="8" w:space="0" w:color="000000"/>
-            </w:tcBorders>
-            <w:shd w:val="clear" w:color="auto" w:fill="auto"/>
-            <w:vAlign w:val="bottom"/>
-            <w:hideMark/>
-          </w:tcPr>
-          <w:p>
-            <w:pPr>
-              <w:spacing w:line="240" w:lineRule="auto"/>
-              <w:rPr>
-                <w:rFonts w:ascii="Calibri" w:eastAsia="Times New Roman" w:hAnsi="Calibri" w:cs="Calibri"/>
-                <w:color w:val="000000"/>
-                <w:lang w:val="en-IN"/>
-              </w:rPr>
-            </w:pPr>
-            <w:proofErr w:type="spellStart"/>
-            <w:r>
-              <w:rPr>
-                <w:rFonts w:ascii="Calibri" w:eastAsia="Times New Roman" w:hAnsi="Calibri" w:cs="Calibri"/>
-                <w:color w:val="000000"/>
-                <w:lang w:val="en-IN"/>
-              </w:rPr>
-              <w:t>mosipid</w:t>
-            </w:r>
-            <w:proofErr w:type="spellEnd"/>
-            <w:r>
-              <w:rPr>
-                <w:rFonts w:ascii="Calibri" w:eastAsia="Times New Roman" w:hAnsi="Calibri" w:cs="Calibri"/>
-                <w:color w:val="000000"/>
-                <w:lang w:val="en-IN"/>
-              </w:rPr>
-              <w:t>/pre-registration-application-service:1.2.0.1-B1</w:t>
-            </w:r>
-          </w:p>
-        </w:tc>
-      </w:tr>
-      <w:tr>
-        <w:trPr>
-          <w:trHeight w:val="300"/>
-        </w:trPr>
-        <w:tc>
-          <w:tcPr>
-            <w:tcW w:w="7787" w:type="dxa"/>
-            <w:tcBorders>
-              <w:top w:val="single" w:sz="8" w:space="0" w:color="CCCCCC"/>
-              <w:left w:val="single" w:sz="8" w:space="0" w:color="000000"/>
-              <w:bottom w:val="single" w:sz="8" w:space="0" w:color="000000"/>
-              <w:right w:val="single" w:sz="8" w:space="0" w:color="000000"/>
-            </w:tcBorders>
-            <w:shd w:val="clear" w:color="auto" w:fill="auto"/>
-            <w:vAlign w:val="bottom"/>
-            <w:hideMark/>
-          </w:tcPr>
-          <w:p>
-            <w:pPr>
-              <w:spacing w:line="240" w:lineRule="auto"/>
-              <w:rPr>
-                <w:rFonts w:ascii="Calibri" w:eastAsia="Times New Roman" w:hAnsi="Calibri" w:cs="Calibri"/>
-                <w:color w:val="000000"/>
-                <w:lang w:val="en-IN"/>
-              </w:rPr>
-            </w:pPr>
-            <w:proofErr w:type="spellStart"/>
-            <w:r>
-              <w:rPr>
-                <w:rFonts w:ascii="Calibri" w:eastAsia="Times New Roman" w:hAnsi="Calibri" w:cs="Calibri"/>
-                <w:color w:val="000000"/>
-                <w:lang w:val="en-IN"/>
-              </w:rPr>
-              <w:t>mosipid</w:t>
-            </w:r>
-            <w:proofErr w:type="spellEnd"/>
-            <w:r>
-              <w:rPr>
-                <w:rFonts w:ascii="Calibri" w:eastAsia="Times New Roman" w:hAnsi="Calibri" w:cs="Calibri"/>
-                <w:color w:val="000000"/>
-                <w:lang w:val="en-IN"/>
-              </w:rPr>
-              <w:t>/pre-registration-batchjob:1.2.0.1-B1</w:t>
-            </w:r>
-          </w:p>
-        </w:tc>
-      </w:tr>
-      <w:tr>
-        <w:trPr>
-          <w:trHeight w:val="300"/>
-        </w:trPr>
-        <w:tc>
-          <w:tcPr>
-            <w:tcW w:w="7787" w:type="dxa"/>
-            <w:tcBorders>
-              <w:top w:val="single" w:sz="8" w:space="0" w:color="CCCCCC"/>
-              <w:left w:val="single" w:sz="8" w:space="0" w:color="000000"/>
-              <w:bottom w:val="single" w:sz="8" w:space="0" w:color="000000"/>
-              <w:right w:val="single" w:sz="8" w:space="0" w:color="000000"/>
-            </w:tcBorders>
-            <w:shd w:val="clear" w:color="auto" w:fill="auto"/>
-            <w:vAlign w:val="bottom"/>
-            <w:hideMark/>
-          </w:tcPr>
-          <w:p>
-            <w:pPr>
-              <w:spacing w:line="240" w:lineRule="auto"/>
-              <w:rPr>
-                <w:rFonts w:ascii="Calibri" w:eastAsia="Times New Roman" w:hAnsi="Calibri" w:cs="Calibri"/>
-                <w:color w:val="000000"/>
-                <w:lang w:val="en-IN"/>
-              </w:rPr>
-            </w:pPr>
-            <w:proofErr w:type="spellStart"/>
-            <w:r>
-              <w:rPr>
-                <w:rFonts w:ascii="Calibri" w:eastAsia="Times New Roman" w:hAnsi="Calibri" w:cs="Calibri"/>
-                <w:color w:val="000000"/>
-                <w:lang w:val="en-IN"/>
-              </w:rPr>
-              <w:t>mosipid</w:t>
-            </w:r>
-            <w:proofErr w:type="spellEnd"/>
-            <w:r>
-              <w:rPr>
-                <w:rFonts w:ascii="Calibri" w:eastAsia="Times New Roman" w:hAnsi="Calibri" w:cs="Calibri"/>
-                <w:color w:val="000000"/>
-                <w:lang w:val="en-IN"/>
-              </w:rPr>
               <w:t>/pre-registration-booking-service:1.2.0.1-B1</w:t>
             </w:r>
           </w:p>
@@ -7209,290 +7147,290 @@
                 <w:color w:val="000000"/>
                 <w:lang w:val="en-IN"/>
               </w:rPr>
+              <w:t>mosipqa</w:t>
+            </w:r>
+            <w:proofErr w:type="spellEnd"/>
+            <w:r>
+              <w:rPr>
+                <w:rFonts w:ascii="Calibri" w:eastAsia="Times New Roman" w:hAnsi="Calibri" w:cs="Calibri"/>
+                <w:color w:val="000000"/>
+                <w:lang w:val="en-IN"/>
+              </w:rPr>
+              <w:t>/</w:t>
+            </w:r>
+            <w:proofErr w:type="spellStart"/>
+            <w:r>
+              <w:rPr>
+                <w:rFonts w:ascii="Calibri" w:eastAsia="Times New Roman" w:hAnsi="Calibri" w:cs="Calibri"/>
+                <w:color w:val="000000"/>
+                <w:lang w:val="en-IN"/>
+              </w:rPr>
+              <w:t>inji-</w:t>
+            </w:r>
+            <w:proofErr w:type="gramStart"/>
+            <w:r>
+              <w:rPr>
+                <w:rFonts w:ascii="Calibri" w:eastAsia="Times New Roman" w:hAnsi="Calibri" w:cs="Calibri"/>
+                <w:color w:val="000000"/>
+                <w:lang w:val="en-IN"/>
+              </w:rPr>
+              <w:t>web:develop</w:t>
+            </w:r>
+            <w:proofErr w:type="spellEnd"/>
+            <w:proofErr w:type="gramEnd"/>
+          </w:p>
+        </w:tc>
+      </w:tr>
+      <w:tr>
+        <w:trPr>
+          <w:trHeight w:val="300"/>
+        </w:trPr>
+        <w:tc>
+          <w:tcPr>
+            <w:tcW w:w="7787" w:type="dxa"/>
+            <w:tcBorders>
+              <w:top w:val="single" w:sz="8" w:space="0" w:color="CCCCCC"/>
+              <w:left w:val="single" w:sz="8" w:space="0" w:color="000000"/>
+              <w:bottom w:val="single" w:sz="8" w:space="0" w:color="000000"/>
+              <w:right w:val="single" w:sz="8" w:space="0" w:color="000000"/>
+            </w:tcBorders>
+            <w:shd w:val="clear" w:color="auto" w:fill="auto"/>
+            <w:vAlign w:val="bottom"/>
+            <w:hideMark/>
+          </w:tcPr>
+          <w:p>
+            <w:pPr>
+              <w:spacing w:line="240" w:lineRule="auto"/>
+              <w:rPr>
+                <w:rFonts w:ascii="Calibri" w:eastAsia="Times New Roman" w:hAnsi="Calibri" w:cs="Calibri"/>
+                <w:color w:val="000000"/>
+                <w:lang w:val="en-IN"/>
+              </w:rPr>
+            </w:pPr>
+            <w:proofErr w:type="spellStart"/>
+            <w:r>
+              <w:rPr>
+                <w:rFonts w:ascii="Calibri" w:eastAsia="Times New Roman" w:hAnsi="Calibri" w:cs="Calibri"/>
+                <w:color w:val="000000"/>
+                <w:lang w:val="en-IN"/>
+              </w:rPr>
+              <w:t>mosipqa</w:t>
+            </w:r>
+            <w:proofErr w:type="spellEnd"/>
+            <w:r>
+              <w:rPr>
+                <w:rFonts w:ascii="Calibri" w:eastAsia="Times New Roman" w:hAnsi="Calibri" w:cs="Calibri"/>
+                <w:color w:val="000000"/>
+                <w:lang w:val="en-IN"/>
+              </w:rPr>
+              <w:t>/kernel-auditmanager-service:1.2.0.1</w:t>
+            </w:r>
+          </w:p>
+        </w:tc>
+      </w:tr>
+      <w:tr>
+        <w:trPr>
+          <w:trHeight w:val="300"/>
+        </w:trPr>
+        <w:tc>
+          <w:tcPr>
+            <w:tcW w:w="7787" w:type="dxa"/>
+            <w:tcBorders>
+              <w:top w:val="single" w:sz="8" w:space="0" w:color="CCCCCC"/>
+              <w:left w:val="single" w:sz="8" w:space="0" w:color="000000"/>
+              <w:bottom w:val="single" w:sz="8" w:space="0" w:color="000000"/>
+              <w:right w:val="single" w:sz="8" w:space="0" w:color="000000"/>
+            </w:tcBorders>
+            <w:shd w:val="clear" w:color="auto" w:fill="auto"/>
+            <w:vAlign w:val="bottom"/>
+            <w:hideMark/>
+          </w:tcPr>
+          <w:p>
+            <w:pPr>
+              <w:spacing w:line="240" w:lineRule="auto"/>
+              <w:rPr>
+                <w:rFonts w:ascii="Calibri" w:eastAsia="Times New Roman" w:hAnsi="Calibri" w:cs="Calibri"/>
+                <w:color w:val="000000"/>
+                <w:lang w:val="en-IN"/>
+              </w:rPr>
+            </w:pPr>
+            <w:proofErr w:type="spellStart"/>
+            <w:r>
+              <w:rPr>
+                <w:rFonts w:ascii="Calibri" w:eastAsia="Times New Roman" w:hAnsi="Calibri" w:cs="Calibri"/>
+                <w:color w:val="000000"/>
+                <w:lang w:val="en-IN"/>
+              </w:rPr>
+              <w:t>mosipqa</w:t>
+            </w:r>
+            <w:proofErr w:type="spellEnd"/>
+            <w:r>
+              <w:rPr>
+                <w:rFonts w:ascii="Calibri" w:eastAsia="Times New Roman" w:hAnsi="Calibri" w:cs="Calibri"/>
+                <w:color w:val="000000"/>
+                <w:lang w:val="en-IN"/>
+              </w:rPr>
+              <w:t>/</w:t>
+            </w:r>
+            <w:proofErr w:type="spellStart"/>
+            <w:r>
+              <w:rPr>
+                <w:rFonts w:ascii="Calibri" w:eastAsia="Times New Roman" w:hAnsi="Calibri" w:cs="Calibri"/>
+                <w:color w:val="000000"/>
+                <w:lang w:val="en-IN"/>
+              </w:rPr>
+              <w:t>keycloak-</w:t>
+            </w:r>
+            <w:proofErr w:type="gramStart"/>
+            <w:r>
+              <w:rPr>
+                <w:rFonts w:ascii="Calibri" w:eastAsia="Times New Roman" w:hAnsi="Calibri" w:cs="Calibri"/>
+                <w:color w:val="000000"/>
+                <w:lang w:val="en-IN"/>
+              </w:rPr>
+              <w:t>init:develop</w:t>
+            </w:r>
+            <w:proofErr w:type="spellEnd"/>
+            <w:proofErr w:type="gramEnd"/>
+          </w:p>
+        </w:tc>
+      </w:tr>
+      <w:tr>
+        <w:trPr>
+          <w:trHeight w:val="300"/>
+        </w:trPr>
+        <w:tc>
+          <w:tcPr>
+            <w:tcW w:w="7787" w:type="dxa"/>
+            <w:tcBorders>
+              <w:top w:val="single" w:sz="8" w:space="0" w:color="CCCCCC"/>
+              <w:left w:val="single" w:sz="8" w:space="0" w:color="000000"/>
+              <w:bottom w:val="single" w:sz="8" w:space="0" w:color="000000"/>
+              <w:right w:val="single" w:sz="8" w:space="0" w:color="000000"/>
+            </w:tcBorders>
+            <w:shd w:val="clear" w:color="auto" w:fill="auto"/>
+            <w:vAlign w:val="bottom"/>
+            <w:hideMark/>
+          </w:tcPr>
+          <w:p>
+            <w:pPr>
+              <w:spacing w:line="240" w:lineRule="auto"/>
+              <w:rPr>
+                <w:rFonts w:ascii="Calibri" w:eastAsia="Times New Roman" w:hAnsi="Calibri" w:cs="Calibri"/>
+                <w:color w:val="000000"/>
+                <w:lang w:val="en-IN"/>
+              </w:rPr>
+            </w:pPr>
+            <w:proofErr w:type="spellStart"/>
+            <w:r>
+              <w:rPr>
+                <w:rFonts w:ascii="Calibri" w:eastAsia="Times New Roman" w:hAnsi="Calibri" w:cs="Calibri"/>
+                <w:color w:val="000000"/>
+                <w:lang w:val="en-IN"/>
+              </w:rPr>
+              <w:t>mosipqa</w:t>
+            </w:r>
+            <w:proofErr w:type="spellEnd"/>
+            <w:r>
+              <w:rPr>
+                <w:rFonts w:ascii="Calibri" w:eastAsia="Times New Roman" w:hAnsi="Calibri" w:cs="Calibri"/>
+                <w:color w:val="000000"/>
+                <w:lang w:val="en-IN"/>
+              </w:rPr>
+              <w:t>/mock-identity-system:0.9.</w:t>
+            </w:r>
+            <w:r>
+              <w:rPr>
+                <w:rFonts w:ascii="Calibri" w:eastAsia="Times New Roman" w:hAnsi="Calibri" w:cs="Calibri"/>
+                <w:color w:val="000000"/>
+                <w:lang w:val="en-IN"/>
+              </w:rPr>
+              <w:t>3</w:t>
+            </w:r>
+          </w:p>
+        </w:tc>
+      </w:tr>
+      <w:tr>
+        <w:trPr>
+          <w:trHeight w:val="300"/>
+        </w:trPr>
+        <w:tc>
+          <w:tcPr>
+            <w:tcW w:w="7787" w:type="dxa"/>
+            <w:tcBorders>
+              <w:top w:val="single" w:sz="8" w:space="0" w:color="CCCCCC"/>
+              <w:left w:val="single" w:sz="8" w:space="0" w:color="000000"/>
+              <w:bottom w:val="single" w:sz="8" w:space="0" w:color="000000"/>
+              <w:right w:val="single" w:sz="8" w:space="0" w:color="000000"/>
+            </w:tcBorders>
+            <w:shd w:val="clear" w:color="auto" w:fill="auto"/>
+            <w:vAlign w:val="bottom"/>
+            <w:hideMark/>
+          </w:tcPr>
+          <w:p>
+            <w:pPr>
+              <w:spacing w:line="240" w:lineRule="auto"/>
+              <w:rPr>
+                <w:rFonts w:ascii="Calibri" w:eastAsia="Times New Roman" w:hAnsi="Calibri" w:cs="Calibri"/>
+                <w:color w:val="000000"/>
+                <w:lang w:val="en-IN"/>
+              </w:rPr>
+            </w:pPr>
+            <w:proofErr w:type="spellStart"/>
+            <w:r>
+              <w:rPr>
+                <w:rFonts w:ascii="Calibri" w:eastAsia="Times New Roman" w:hAnsi="Calibri" w:cs="Calibri"/>
+                <w:color w:val="000000"/>
+                <w:lang w:val="en-IN"/>
+              </w:rPr>
+              <w:t>mosipqa</w:t>
+            </w:r>
+            <w:proofErr w:type="spellEnd"/>
+            <w:r>
+              <w:rPr>
+                <w:rFonts w:ascii="Calibri" w:eastAsia="Times New Roman" w:hAnsi="Calibri" w:cs="Calibri"/>
+                <w:color w:val="000000"/>
+                <w:lang w:val="en-IN"/>
+              </w:rPr>
+              <w:t>/mock-relying-party-service:0.9.x</w:t>
+            </w:r>
+          </w:p>
+        </w:tc>
+      </w:tr>
+      <w:tr>
+        <w:trPr>
+          <w:trHeight w:val="300"/>
+        </w:trPr>
+        <w:tc>
+          <w:tcPr>
+            <w:tcW w:w="7787" w:type="dxa"/>
+            <w:tcBorders>
+              <w:top w:val="single" w:sz="8" w:space="0" w:color="CCCCCC"/>
+              <w:left w:val="single" w:sz="8" w:space="0" w:color="000000"/>
+              <w:bottom w:val="single" w:sz="8" w:space="0" w:color="000000"/>
+              <w:right w:val="single" w:sz="8" w:space="0" w:color="000000"/>
+            </w:tcBorders>
+            <w:shd w:val="clear" w:color="auto" w:fill="auto"/>
+            <w:vAlign w:val="bottom"/>
+            <w:hideMark/>
+          </w:tcPr>
+          <w:p>
+            <w:pPr>
+              <w:spacing w:line="240" w:lineRule="auto"/>
+              <w:rPr>
+                <w:rFonts w:ascii="Calibri" w:eastAsia="Times New Roman" w:hAnsi="Calibri" w:cs="Calibri"/>
+                <w:color w:val="000000"/>
+                <w:lang w:val="en-IN"/>
+              </w:rPr>
+            </w:pPr>
+            <w:proofErr w:type="spellStart"/>
+            <w:r>
+              <w:rPr>
+                <w:rFonts w:ascii="Calibri" w:eastAsia="Times New Roman" w:hAnsi="Calibri" w:cs="Calibri"/>
+                <w:color w:val="000000"/>
+                <w:lang w:val="en-IN"/>
+              </w:rPr>
               <w:lastRenderedPageBreak/>
-              <w:t>mosipqa</w:t>
-            </w:r>
-            <w:proofErr w:type="spellEnd"/>
-            <w:r>
-              <w:rPr>
-                <w:rFonts w:ascii="Calibri" w:eastAsia="Times New Roman" w:hAnsi="Calibri" w:cs="Calibri"/>
-                <w:color w:val="000000"/>
-                <w:lang w:val="en-IN"/>
-              </w:rPr>
-              <w:t>/</w:t>
-            </w:r>
-            <w:proofErr w:type="spellStart"/>
-            <w:r>
-              <w:rPr>
-                <w:rFonts w:ascii="Calibri" w:eastAsia="Times New Roman" w:hAnsi="Calibri" w:cs="Calibri"/>
-                <w:color w:val="000000"/>
-                <w:lang w:val="en-IN"/>
-              </w:rPr>
-              <w:t>inji-</w:t>
-            </w:r>
-            <w:proofErr w:type="gramStart"/>
-            <w:r>
-              <w:rPr>
-                <w:rFonts w:ascii="Calibri" w:eastAsia="Times New Roman" w:hAnsi="Calibri" w:cs="Calibri"/>
-                <w:color w:val="000000"/>
-                <w:lang w:val="en-IN"/>
-              </w:rPr>
-              <w:t>web:develop</w:t>
-            </w:r>
-            <w:proofErr w:type="spellEnd"/>
-            <w:proofErr w:type="gramEnd"/>
-          </w:p>
-        </w:tc>
-      </w:tr>
-      <w:tr>
-        <w:trPr>
-          <w:trHeight w:val="300"/>
-        </w:trPr>
-        <w:tc>
-          <w:tcPr>
-            <w:tcW w:w="7787" w:type="dxa"/>
-            <w:tcBorders>
-              <w:top w:val="single" w:sz="8" w:space="0" w:color="CCCCCC"/>
-              <w:left w:val="single" w:sz="8" w:space="0" w:color="000000"/>
-              <w:bottom w:val="single" w:sz="8" w:space="0" w:color="000000"/>
-              <w:right w:val="single" w:sz="8" w:space="0" w:color="000000"/>
-            </w:tcBorders>
-            <w:shd w:val="clear" w:color="auto" w:fill="auto"/>
-            <w:vAlign w:val="bottom"/>
-            <w:hideMark/>
-          </w:tcPr>
-          <w:p>
-            <w:pPr>
-              <w:spacing w:line="240" w:lineRule="auto"/>
-              <w:rPr>
-                <w:rFonts w:ascii="Calibri" w:eastAsia="Times New Roman" w:hAnsi="Calibri" w:cs="Calibri"/>
-                <w:color w:val="000000"/>
-                <w:lang w:val="en-IN"/>
-              </w:rPr>
-            </w:pPr>
-            <w:proofErr w:type="spellStart"/>
-            <w:r>
-              <w:rPr>
-                <w:rFonts w:ascii="Calibri" w:eastAsia="Times New Roman" w:hAnsi="Calibri" w:cs="Calibri"/>
-                <w:color w:val="000000"/>
-                <w:lang w:val="en-IN"/>
-              </w:rPr>
-              <w:t>mosipqa</w:t>
-            </w:r>
-            <w:proofErr w:type="spellEnd"/>
-            <w:r>
-              <w:rPr>
-                <w:rFonts w:ascii="Calibri" w:eastAsia="Times New Roman" w:hAnsi="Calibri" w:cs="Calibri"/>
-                <w:color w:val="000000"/>
-                <w:lang w:val="en-IN"/>
-              </w:rPr>
-              <w:t>/kernel-auditmanager-service:1.2.0.1</w:t>
-            </w:r>
-          </w:p>
-        </w:tc>
-      </w:tr>
-      <w:tr>
-        <w:trPr>
-          <w:trHeight w:val="300"/>
-        </w:trPr>
-        <w:tc>
-          <w:tcPr>
-            <w:tcW w:w="7787" w:type="dxa"/>
-            <w:tcBorders>
-              <w:top w:val="single" w:sz="8" w:space="0" w:color="CCCCCC"/>
-              <w:left w:val="single" w:sz="8" w:space="0" w:color="000000"/>
-              <w:bottom w:val="single" w:sz="8" w:space="0" w:color="000000"/>
-              <w:right w:val="single" w:sz="8" w:space="0" w:color="000000"/>
-            </w:tcBorders>
-            <w:shd w:val="clear" w:color="auto" w:fill="auto"/>
-            <w:vAlign w:val="bottom"/>
-            <w:hideMark/>
-          </w:tcPr>
-          <w:p>
-            <w:pPr>
-              <w:spacing w:line="240" w:lineRule="auto"/>
-              <w:rPr>
-                <w:rFonts w:ascii="Calibri" w:eastAsia="Times New Roman" w:hAnsi="Calibri" w:cs="Calibri"/>
-                <w:color w:val="000000"/>
-                <w:lang w:val="en-IN"/>
-              </w:rPr>
-            </w:pPr>
-            <w:proofErr w:type="spellStart"/>
-            <w:r>
-              <w:rPr>
-                <w:rFonts w:ascii="Calibri" w:eastAsia="Times New Roman" w:hAnsi="Calibri" w:cs="Calibri"/>
-                <w:color w:val="000000"/>
-                <w:lang w:val="en-IN"/>
-              </w:rPr>
-              <w:t>mosipqa</w:t>
-            </w:r>
-            <w:proofErr w:type="spellEnd"/>
-            <w:r>
-              <w:rPr>
-                <w:rFonts w:ascii="Calibri" w:eastAsia="Times New Roman" w:hAnsi="Calibri" w:cs="Calibri"/>
-                <w:color w:val="000000"/>
-                <w:lang w:val="en-IN"/>
-              </w:rPr>
-              <w:t>/</w:t>
-            </w:r>
-            <w:proofErr w:type="spellStart"/>
-            <w:r>
-              <w:rPr>
-                <w:rFonts w:ascii="Calibri" w:eastAsia="Times New Roman" w:hAnsi="Calibri" w:cs="Calibri"/>
-                <w:color w:val="000000"/>
-                <w:lang w:val="en-IN"/>
-              </w:rPr>
-              <w:t>keycloak-</w:t>
-            </w:r>
-            <w:proofErr w:type="gramStart"/>
-            <w:r>
-              <w:rPr>
-                <w:rFonts w:ascii="Calibri" w:eastAsia="Times New Roman" w:hAnsi="Calibri" w:cs="Calibri"/>
-                <w:color w:val="000000"/>
-                <w:lang w:val="en-IN"/>
-              </w:rPr>
-              <w:t>init:develop</w:t>
-            </w:r>
-            <w:proofErr w:type="spellEnd"/>
-            <w:proofErr w:type="gramEnd"/>
-          </w:p>
-        </w:tc>
-      </w:tr>
-      <w:tr>
-        <w:trPr>
-          <w:trHeight w:val="300"/>
-        </w:trPr>
-        <w:tc>
-          <w:tcPr>
-            <w:tcW w:w="7787" w:type="dxa"/>
-            <w:tcBorders>
-              <w:top w:val="single" w:sz="8" w:space="0" w:color="CCCCCC"/>
-              <w:left w:val="single" w:sz="8" w:space="0" w:color="000000"/>
-              <w:bottom w:val="single" w:sz="8" w:space="0" w:color="000000"/>
-              <w:right w:val="single" w:sz="8" w:space="0" w:color="000000"/>
-            </w:tcBorders>
-            <w:shd w:val="clear" w:color="auto" w:fill="auto"/>
-            <w:vAlign w:val="bottom"/>
-            <w:hideMark/>
-          </w:tcPr>
-          <w:p>
-            <w:pPr>
-              <w:spacing w:line="240" w:lineRule="auto"/>
-              <w:rPr>
-                <w:rFonts w:ascii="Calibri" w:eastAsia="Times New Roman" w:hAnsi="Calibri" w:cs="Calibri"/>
-                <w:color w:val="000000"/>
-                <w:lang w:val="en-IN"/>
-              </w:rPr>
-            </w:pPr>
-            <w:proofErr w:type="spellStart"/>
-            <w:r>
-              <w:rPr>
-                <w:rFonts w:ascii="Calibri" w:eastAsia="Times New Roman" w:hAnsi="Calibri" w:cs="Calibri"/>
-                <w:color w:val="000000"/>
-                <w:lang w:val="en-IN"/>
-              </w:rPr>
-              <w:t>mosipqa</w:t>
-            </w:r>
-            <w:proofErr w:type="spellEnd"/>
-            <w:r>
-              <w:rPr>
-                <w:rFonts w:ascii="Calibri" w:eastAsia="Times New Roman" w:hAnsi="Calibri" w:cs="Calibri"/>
-                <w:color w:val="000000"/>
-                <w:lang w:val="en-IN"/>
-              </w:rPr>
-              <w:t>/mock-identity-system:0.9.</w:t>
-            </w:r>
-            <w:r>
-              <w:rPr>
-                <w:rFonts w:ascii="Calibri" w:eastAsia="Times New Roman" w:hAnsi="Calibri" w:cs="Calibri"/>
-                <w:color w:val="000000"/>
-                <w:lang w:val="en-IN"/>
-              </w:rPr>
-              <w:t>3</w:t>
-            </w:r>
-          </w:p>
-        </w:tc>
-      </w:tr>
-      <w:tr>
-        <w:trPr>
-          <w:trHeight w:val="300"/>
-        </w:trPr>
-        <w:tc>
-          <w:tcPr>
-            <w:tcW w:w="7787" w:type="dxa"/>
-            <w:tcBorders>
-              <w:top w:val="single" w:sz="8" w:space="0" w:color="CCCCCC"/>
-              <w:left w:val="single" w:sz="8" w:space="0" w:color="000000"/>
-              <w:bottom w:val="single" w:sz="8" w:space="0" w:color="000000"/>
-              <w:right w:val="single" w:sz="8" w:space="0" w:color="000000"/>
-            </w:tcBorders>
-            <w:shd w:val="clear" w:color="auto" w:fill="auto"/>
-            <w:vAlign w:val="bottom"/>
-            <w:hideMark/>
-          </w:tcPr>
-          <w:p>
-            <w:pPr>
-              <w:spacing w:line="240" w:lineRule="auto"/>
-              <w:rPr>
-                <w:rFonts w:ascii="Calibri" w:eastAsia="Times New Roman" w:hAnsi="Calibri" w:cs="Calibri"/>
-                <w:color w:val="000000"/>
-                <w:lang w:val="en-IN"/>
-              </w:rPr>
-            </w:pPr>
-            <w:proofErr w:type="spellStart"/>
-            <w:r>
-              <w:rPr>
-                <w:rFonts w:ascii="Calibri" w:eastAsia="Times New Roman" w:hAnsi="Calibri" w:cs="Calibri"/>
-                <w:color w:val="000000"/>
-                <w:lang w:val="en-IN"/>
-              </w:rPr>
-              <w:t>mosipqa</w:t>
-            </w:r>
-            <w:proofErr w:type="spellEnd"/>
-            <w:r>
-              <w:rPr>
-                <w:rFonts w:ascii="Calibri" w:eastAsia="Times New Roman" w:hAnsi="Calibri" w:cs="Calibri"/>
-                <w:color w:val="000000"/>
-                <w:lang w:val="en-IN"/>
-              </w:rPr>
-              <w:t>/mock-relying-party-service:0.9.x</w:t>
-            </w:r>
-          </w:p>
-        </w:tc>
-      </w:tr>
-      <w:tr>
-        <w:trPr>
-          <w:trHeight w:val="300"/>
-        </w:trPr>
-        <w:tc>
-          <w:tcPr>
-            <w:tcW w:w="7787" w:type="dxa"/>
-            <w:tcBorders>
-              <w:top w:val="single" w:sz="8" w:space="0" w:color="CCCCCC"/>
-              <w:left w:val="single" w:sz="8" w:space="0" w:color="000000"/>
-              <w:bottom w:val="single" w:sz="8" w:space="0" w:color="000000"/>
-              <w:right w:val="single" w:sz="8" w:space="0" w:color="000000"/>
-            </w:tcBorders>
-            <w:shd w:val="clear" w:color="auto" w:fill="auto"/>
-            <w:vAlign w:val="bottom"/>
-            <w:hideMark/>
-          </w:tcPr>
-          <w:p>
-            <w:pPr>
-              <w:spacing w:line="240" w:lineRule="auto"/>
-              <w:rPr>
-                <w:rFonts w:ascii="Calibri" w:eastAsia="Times New Roman" w:hAnsi="Calibri" w:cs="Calibri"/>
-                <w:color w:val="000000"/>
-                <w:lang w:val="en-IN"/>
-              </w:rPr>
-            </w:pPr>
-            <w:proofErr w:type="spellStart"/>
-            <w:r>
-              <w:rPr>
-                <w:rFonts w:ascii="Calibri" w:eastAsia="Times New Roman" w:hAnsi="Calibri" w:cs="Calibri"/>
-                <w:color w:val="000000"/>
-                <w:lang w:val="en-IN"/>
-              </w:rPr>
               <w:t>mosipqa</w:t>
             </w:r>
             <w:proofErr w:type="spellEnd"/>
@@ -8295,7 +8233,7 @@
       <w:pPr>
         <w:pStyle w:val="Heading2"/>
       </w:pPr>
-      <w:bookmarkStart w:id="9" w:name="_Toc191458017"/>
+      <w:bookmarkStart w:id="9" w:name="_Toc191465576"/>
       <w:r>
         <w:t xml:space="preserve">Detailed Test </w:t>
       </w:r>

</xml_diff>